<commit_message>
1. Added validation of sample size calculation for test of means using Beth's formula.
</commit_message>
<xml_diff>
--- a/Power relations in a simple RCT.docx
+++ b/Power relations in a simple RCT.docx
@@ -3816,7 +3816,6 @@
         <w:t>Under the assumption that the data is normally distributed in both groups, we have:</w:t>
       </w:r>
     </w:p>
-    <w:commentRangeStart w:id="0"/>
     <w:p>
       <w:pPr>
         <w:rPr>
@@ -3845,6 +3844,44 @@
                   </m:ctrlPr>
                 </m:sSubSupPr>
                 <m:e>
+                  <m:r>
+                    <w:rPr>
+                      <w:rFonts w:ascii="Cambria Math" w:eastAsiaTheme="minorEastAsia" w:hAnsi="Cambria Math"/>
+                    </w:rPr>
+                    <m:t>(</m:t>
+                  </m:r>
+                  <m:sSub>
+                    <m:sSubPr>
+                      <m:ctrlPr>
+                        <w:rPr>
+                          <w:rFonts w:ascii="Cambria Math" w:eastAsiaTheme="minorEastAsia" w:hAnsi="Cambria Math"/>
+                          <w:i/>
+                        </w:rPr>
+                      </m:ctrlPr>
+                    </m:sSubPr>
+                    <m:e>
+                      <m:r>
+                        <w:rPr>
+                          <w:rFonts w:ascii="Cambria Math" w:eastAsiaTheme="minorEastAsia" w:hAnsi="Cambria Math"/>
+                        </w:rPr>
+                        <m:t>n</m:t>
+                      </m:r>
+                    </m:e>
+                    <m:sub>
+                      <m:r>
+                        <w:rPr>
+                          <w:rFonts w:ascii="Cambria Math" w:eastAsiaTheme="minorEastAsia" w:hAnsi="Cambria Math"/>
+                        </w:rPr>
+                        <m:t>1</m:t>
+                      </m:r>
+                    </m:sub>
+                  </m:sSub>
+                  <m:r>
+                    <w:rPr>
+                      <w:rFonts w:ascii="Cambria Math" w:eastAsiaTheme="minorEastAsia" w:hAnsi="Cambria Math"/>
+                    </w:rPr>
+                    <m:t>-1)</m:t>
+                  </m:r>
                   <m:r>
                     <w:rPr>
                       <w:rFonts w:ascii="Cambria Math" w:eastAsiaTheme="minorEastAsia" w:hAnsi="Cambria Math"/>
@@ -3973,6 +4010,206 @@
               </m:r>
             </m:sup>
           </m:sSubSup>
+          <m:r>
+            <w:rPr>
+              <w:rFonts w:ascii="Cambria Math" w:eastAsiaTheme="minorEastAsia" w:hAnsi="Cambria Math"/>
+            </w:rPr>
+            <m:t>⇒</m:t>
+          </m:r>
+          <m:f>
+            <m:fPr>
+              <m:ctrlPr>
+                <w:rPr>
+                  <w:rFonts w:ascii="Cambria Math" w:eastAsiaTheme="minorEastAsia" w:hAnsi="Cambria Math"/>
+                  <w:i/>
+                </w:rPr>
+              </m:ctrlPr>
+            </m:fPr>
+            <m:num>
+              <m:sSubSup>
+                <m:sSubSupPr>
+                  <m:ctrlPr>
+                    <w:rPr>
+                      <w:rFonts w:ascii="Cambria Math" w:eastAsiaTheme="minorEastAsia" w:hAnsi="Cambria Math"/>
+                      <w:i/>
+                    </w:rPr>
+                  </m:ctrlPr>
+                </m:sSubSupPr>
+                <m:e>
+                  <m:r>
+                    <w:rPr>
+                      <w:rFonts w:ascii="Cambria Math" w:eastAsiaTheme="minorEastAsia" w:hAnsi="Cambria Math"/>
+                    </w:rPr>
+                    <m:t>s</m:t>
+                  </m:r>
+                </m:e>
+                <m:sub>
+                  <m:r>
+                    <w:rPr>
+                      <w:rFonts w:ascii="Cambria Math" w:eastAsiaTheme="minorEastAsia" w:hAnsi="Cambria Math"/>
+                    </w:rPr>
+                    <m:t>1</m:t>
+                  </m:r>
+                </m:sub>
+                <m:sup>
+                  <m:r>
+                    <w:rPr>
+                      <w:rFonts w:ascii="Cambria Math" w:eastAsiaTheme="minorEastAsia" w:hAnsi="Cambria Math"/>
+                    </w:rPr>
+                    <m:t>2</m:t>
+                  </m:r>
+                </m:sup>
+              </m:sSubSup>
+            </m:num>
+            <m:den>
+              <m:sSubSup>
+                <m:sSubSupPr>
+                  <m:ctrlPr>
+                    <w:rPr>
+                      <w:rFonts w:ascii="Cambria Math" w:eastAsiaTheme="minorEastAsia" w:hAnsi="Cambria Math"/>
+                      <w:i/>
+                    </w:rPr>
+                  </m:ctrlPr>
+                </m:sSubSupPr>
+                <m:e>
+                  <m:r>
+                    <w:rPr>
+                      <w:rFonts w:ascii="Cambria Math" w:eastAsiaTheme="minorEastAsia" w:hAnsi="Cambria Math"/>
+                    </w:rPr>
+                    <m:t>σ</m:t>
+                  </m:r>
+                </m:e>
+                <m:sub>
+                  <m:r>
+                    <w:rPr>
+                      <w:rFonts w:ascii="Cambria Math" w:eastAsiaTheme="minorEastAsia" w:hAnsi="Cambria Math"/>
+                    </w:rPr>
+                    <m:t>1</m:t>
+                  </m:r>
+                </m:sub>
+                <m:sup>
+                  <m:r>
+                    <w:rPr>
+                      <w:rFonts w:ascii="Cambria Math" w:eastAsiaTheme="minorEastAsia" w:hAnsi="Cambria Math"/>
+                    </w:rPr>
+                    <m:t>2</m:t>
+                  </m:r>
+                </m:sup>
+              </m:sSubSup>
+            </m:den>
+          </m:f>
+          <m:r>
+            <w:rPr>
+              <w:rFonts w:ascii="Cambria Math" w:eastAsiaTheme="minorEastAsia" w:hAnsi="Cambria Math"/>
+            </w:rPr>
+            <m:t>~</m:t>
+          </m:r>
+          <m:f>
+            <m:fPr>
+              <m:ctrlPr>
+                <w:rPr>
+                  <w:rFonts w:ascii="Cambria Math" w:eastAsiaTheme="minorEastAsia" w:hAnsi="Cambria Math"/>
+                  <w:i/>
+                </w:rPr>
+              </m:ctrlPr>
+            </m:fPr>
+            <m:num>
+              <m:sSubSup>
+                <m:sSubSupPr>
+                  <m:ctrlPr>
+                    <w:rPr>
+                      <w:rFonts w:ascii="Cambria Math" w:eastAsiaTheme="minorEastAsia" w:hAnsi="Cambria Math"/>
+                      <w:i/>
+                    </w:rPr>
+                  </m:ctrlPr>
+                </m:sSubSupPr>
+                <m:e>
+                  <m:r>
+                    <w:rPr>
+                      <w:rFonts w:ascii="Cambria Math" w:eastAsiaTheme="minorEastAsia" w:hAnsi="Cambria Math"/>
+                    </w:rPr>
+                    <m:t>χ</m:t>
+                  </m:r>
+                </m:e>
+                <m:sub>
+                  <m:sSub>
+                    <m:sSubPr>
+                      <m:ctrlPr>
+                        <w:rPr>
+                          <w:rFonts w:ascii="Cambria Math" w:eastAsiaTheme="minorEastAsia" w:hAnsi="Cambria Math"/>
+                          <w:i/>
+                        </w:rPr>
+                      </m:ctrlPr>
+                    </m:sSubPr>
+                    <m:e>
+                      <m:r>
+                        <w:rPr>
+                          <w:rFonts w:ascii="Cambria Math" w:eastAsiaTheme="minorEastAsia" w:hAnsi="Cambria Math"/>
+                        </w:rPr>
+                        <m:t>n</m:t>
+                      </m:r>
+                    </m:e>
+                    <m:sub>
+                      <m:r>
+                        <w:rPr>
+                          <w:rFonts w:ascii="Cambria Math" w:eastAsiaTheme="minorEastAsia" w:hAnsi="Cambria Math"/>
+                        </w:rPr>
+                        <m:t>1</m:t>
+                      </m:r>
+                    </m:sub>
+                  </m:sSub>
+                  <m:r>
+                    <w:rPr>
+                      <w:rFonts w:ascii="Cambria Math" w:eastAsiaTheme="minorEastAsia" w:hAnsi="Cambria Math"/>
+                    </w:rPr>
+                    <m:t>-1</m:t>
+                  </m:r>
+                </m:sub>
+                <m:sup>
+                  <m:r>
+                    <w:rPr>
+                      <w:rFonts w:ascii="Cambria Math" w:eastAsiaTheme="minorEastAsia" w:hAnsi="Cambria Math"/>
+                    </w:rPr>
+                    <m:t>2</m:t>
+                  </m:r>
+                </m:sup>
+              </m:sSubSup>
+            </m:num>
+            <m:den>
+              <m:sSub>
+                <m:sSubPr>
+                  <m:ctrlPr>
+                    <w:rPr>
+                      <w:rFonts w:ascii="Cambria Math" w:eastAsiaTheme="minorEastAsia" w:hAnsi="Cambria Math"/>
+                      <w:i/>
+                    </w:rPr>
+                  </m:ctrlPr>
+                </m:sSubPr>
+                <m:e>
+                  <m:r>
+                    <w:rPr>
+                      <w:rFonts w:ascii="Cambria Math" w:eastAsiaTheme="minorEastAsia" w:hAnsi="Cambria Math"/>
+                    </w:rPr>
+                    <m:t>n</m:t>
+                  </m:r>
+                </m:e>
+                <m:sub>
+                  <m:r>
+                    <w:rPr>
+                      <w:rFonts w:ascii="Cambria Math" w:eastAsiaTheme="minorEastAsia" w:hAnsi="Cambria Math"/>
+                    </w:rPr>
+                    <m:t>1</m:t>
+                  </m:r>
+                </m:sub>
+              </m:sSub>
+              <m:r>
+                <w:rPr>
+                  <w:rFonts w:ascii="Cambria Math" w:eastAsiaTheme="minorEastAsia" w:hAnsi="Cambria Math"/>
+                </w:rPr>
+                <m:t>-1</m:t>
+              </m:r>
+            </m:den>
+          </m:f>
         </m:oMath>
       </m:oMathPara>
     </w:p>
@@ -3994,6 +4231,44 @@
               </m:ctrlPr>
             </m:fPr>
             <m:num>
+              <m:r>
+                <w:rPr>
+                  <w:rFonts w:ascii="Cambria Math" w:eastAsiaTheme="minorEastAsia" w:hAnsi="Cambria Math"/>
+                </w:rPr>
+                <m:t>(</m:t>
+              </m:r>
+              <m:sSub>
+                <m:sSubPr>
+                  <m:ctrlPr>
+                    <w:rPr>
+                      <w:rFonts w:ascii="Cambria Math" w:eastAsiaTheme="minorEastAsia" w:hAnsi="Cambria Math"/>
+                      <w:i/>
+                    </w:rPr>
+                  </m:ctrlPr>
+                </m:sSubPr>
+                <m:e>
+                  <m:r>
+                    <w:rPr>
+                      <w:rFonts w:ascii="Cambria Math" w:eastAsiaTheme="minorEastAsia" w:hAnsi="Cambria Math"/>
+                    </w:rPr>
+                    <m:t>n</m:t>
+                  </m:r>
+                </m:e>
+                <m:sub>
+                  <m:r>
+                    <w:rPr>
+                      <w:rFonts w:ascii="Cambria Math" w:eastAsiaTheme="minorEastAsia" w:hAnsi="Cambria Math"/>
+                    </w:rPr>
+                    <m:t>0</m:t>
+                  </m:r>
+                </m:sub>
+              </m:sSub>
+              <m:r>
+                <w:rPr>
+                  <w:rFonts w:ascii="Cambria Math" w:eastAsiaTheme="minorEastAsia" w:hAnsi="Cambria Math"/>
+                </w:rPr>
+                <m:t>-1)</m:t>
+              </m:r>
               <m:sSubSup>
                 <m:sSubSupPr>
                   <m:ctrlPr>
@@ -4132,16 +4407,206 @@
               </m:r>
             </m:sup>
           </m:sSubSup>
-          <w:commentRangeEnd w:id="0"/>
           <m:r>
-            <m:rPr>
-              <m:sty m:val="p"/>
-            </m:rPr>
             <w:rPr>
-              <w:rStyle w:val="CommentReference"/>
+              <w:rFonts w:ascii="Cambria Math" w:eastAsiaTheme="minorEastAsia" w:hAnsi="Cambria Math"/>
             </w:rPr>
-            <w:commentReference w:id="0"/>
+            <m:t>⇒</m:t>
           </m:r>
+          <m:f>
+            <m:fPr>
+              <m:ctrlPr>
+                <w:rPr>
+                  <w:rFonts w:ascii="Cambria Math" w:eastAsiaTheme="minorEastAsia" w:hAnsi="Cambria Math"/>
+                  <w:i/>
+                </w:rPr>
+              </m:ctrlPr>
+            </m:fPr>
+            <m:num>
+              <m:sSubSup>
+                <m:sSubSupPr>
+                  <m:ctrlPr>
+                    <w:rPr>
+                      <w:rFonts w:ascii="Cambria Math" w:eastAsiaTheme="minorEastAsia" w:hAnsi="Cambria Math"/>
+                      <w:i/>
+                    </w:rPr>
+                  </m:ctrlPr>
+                </m:sSubSupPr>
+                <m:e>
+                  <m:r>
+                    <w:rPr>
+                      <w:rFonts w:ascii="Cambria Math" w:eastAsiaTheme="minorEastAsia" w:hAnsi="Cambria Math"/>
+                    </w:rPr>
+                    <m:t>s</m:t>
+                  </m:r>
+                </m:e>
+                <m:sub>
+                  <m:r>
+                    <w:rPr>
+                      <w:rFonts w:ascii="Cambria Math" w:eastAsiaTheme="minorEastAsia" w:hAnsi="Cambria Math"/>
+                    </w:rPr>
+                    <m:t>0</m:t>
+                  </m:r>
+                </m:sub>
+                <m:sup>
+                  <m:r>
+                    <w:rPr>
+                      <w:rFonts w:ascii="Cambria Math" w:eastAsiaTheme="minorEastAsia" w:hAnsi="Cambria Math"/>
+                    </w:rPr>
+                    <m:t>2</m:t>
+                  </m:r>
+                </m:sup>
+              </m:sSubSup>
+            </m:num>
+            <m:den>
+              <m:sSubSup>
+                <m:sSubSupPr>
+                  <m:ctrlPr>
+                    <w:rPr>
+                      <w:rFonts w:ascii="Cambria Math" w:eastAsiaTheme="minorEastAsia" w:hAnsi="Cambria Math"/>
+                      <w:i/>
+                    </w:rPr>
+                  </m:ctrlPr>
+                </m:sSubSupPr>
+                <m:e>
+                  <m:r>
+                    <w:rPr>
+                      <w:rFonts w:ascii="Cambria Math" w:eastAsiaTheme="minorEastAsia" w:hAnsi="Cambria Math"/>
+                    </w:rPr>
+                    <m:t>σ</m:t>
+                  </m:r>
+                </m:e>
+                <m:sub>
+                  <m:r>
+                    <w:rPr>
+                      <w:rFonts w:ascii="Cambria Math" w:eastAsiaTheme="minorEastAsia" w:hAnsi="Cambria Math"/>
+                    </w:rPr>
+                    <m:t>0</m:t>
+                  </m:r>
+                </m:sub>
+                <m:sup>
+                  <m:r>
+                    <w:rPr>
+                      <w:rFonts w:ascii="Cambria Math" w:eastAsiaTheme="minorEastAsia" w:hAnsi="Cambria Math"/>
+                    </w:rPr>
+                    <m:t>2</m:t>
+                  </m:r>
+                </m:sup>
+              </m:sSubSup>
+            </m:den>
+          </m:f>
+          <m:r>
+            <w:rPr>
+              <w:rFonts w:ascii="Cambria Math" w:eastAsiaTheme="minorEastAsia" w:hAnsi="Cambria Math"/>
+            </w:rPr>
+            <m:t>~</m:t>
+          </m:r>
+          <m:f>
+            <m:fPr>
+              <m:ctrlPr>
+                <w:rPr>
+                  <w:rFonts w:ascii="Cambria Math" w:eastAsiaTheme="minorEastAsia" w:hAnsi="Cambria Math"/>
+                  <w:i/>
+                </w:rPr>
+              </m:ctrlPr>
+            </m:fPr>
+            <m:num>
+              <m:sSubSup>
+                <m:sSubSupPr>
+                  <m:ctrlPr>
+                    <w:rPr>
+                      <w:rFonts w:ascii="Cambria Math" w:eastAsiaTheme="minorEastAsia" w:hAnsi="Cambria Math"/>
+                      <w:i/>
+                    </w:rPr>
+                  </m:ctrlPr>
+                </m:sSubSupPr>
+                <m:e>
+                  <m:r>
+                    <w:rPr>
+                      <w:rFonts w:ascii="Cambria Math" w:eastAsiaTheme="minorEastAsia" w:hAnsi="Cambria Math"/>
+                    </w:rPr>
+                    <m:t>χ</m:t>
+                  </m:r>
+                </m:e>
+                <m:sub>
+                  <m:sSub>
+                    <m:sSubPr>
+                      <m:ctrlPr>
+                        <w:rPr>
+                          <w:rFonts w:ascii="Cambria Math" w:eastAsiaTheme="minorEastAsia" w:hAnsi="Cambria Math"/>
+                          <w:i/>
+                        </w:rPr>
+                      </m:ctrlPr>
+                    </m:sSubPr>
+                    <m:e>
+                      <m:r>
+                        <w:rPr>
+                          <w:rFonts w:ascii="Cambria Math" w:eastAsiaTheme="minorEastAsia" w:hAnsi="Cambria Math"/>
+                        </w:rPr>
+                        <m:t>n</m:t>
+                      </m:r>
+                    </m:e>
+                    <m:sub>
+                      <m:r>
+                        <w:rPr>
+                          <w:rFonts w:ascii="Cambria Math" w:eastAsiaTheme="minorEastAsia" w:hAnsi="Cambria Math"/>
+                        </w:rPr>
+                        <m:t>0</m:t>
+                      </m:r>
+                    </m:sub>
+                  </m:sSub>
+                  <m:r>
+                    <w:rPr>
+                      <w:rFonts w:ascii="Cambria Math" w:eastAsiaTheme="minorEastAsia" w:hAnsi="Cambria Math"/>
+                    </w:rPr>
+                    <m:t>-1</m:t>
+                  </m:r>
+                </m:sub>
+                <m:sup>
+                  <m:r>
+                    <w:rPr>
+                      <w:rFonts w:ascii="Cambria Math" w:eastAsiaTheme="minorEastAsia" w:hAnsi="Cambria Math"/>
+                    </w:rPr>
+                    <m:t>2</m:t>
+                  </m:r>
+                </m:sup>
+              </m:sSubSup>
+            </m:num>
+            <m:den>
+              <m:sSub>
+                <m:sSubPr>
+                  <m:ctrlPr>
+                    <w:rPr>
+                      <w:rFonts w:ascii="Cambria Math" w:eastAsiaTheme="minorEastAsia" w:hAnsi="Cambria Math"/>
+                      <w:i/>
+                    </w:rPr>
+                  </m:ctrlPr>
+                </m:sSubPr>
+                <m:e>
+                  <m:r>
+                    <w:rPr>
+                      <w:rFonts w:ascii="Cambria Math" w:eastAsiaTheme="minorEastAsia" w:hAnsi="Cambria Math"/>
+                    </w:rPr>
+                    <m:t>n</m:t>
+                  </m:r>
+                </m:e>
+                <m:sub>
+                  <m:r>
+                    <w:rPr>
+                      <w:rFonts w:ascii="Cambria Math" w:eastAsiaTheme="minorEastAsia" w:hAnsi="Cambria Math"/>
+                    </w:rPr>
+                    <m:t>0</m:t>
+                  </m:r>
+                </m:sub>
+              </m:sSub>
+              <m:r>
+                <w:rPr>
+                  <w:rFonts w:ascii="Cambria Math" w:eastAsiaTheme="minorEastAsia" w:hAnsi="Cambria Math"/>
+                </w:rPr>
+                <m:t>-1</m:t>
+              </m:r>
+            </m:den>
+          </m:f>
         </m:oMath>
       </m:oMathPara>
     </w:p>
@@ -4326,6 +4791,238 @@
                   </m:r>
                 </m:sup>
               </m:sSubSup>
+            </m:den>
+          </m:f>
+          <m:r>
+            <w:rPr>
+              <w:rFonts w:ascii="Cambria Math" w:eastAsiaTheme="minorEastAsia" w:hAnsi="Cambria Math"/>
+            </w:rPr>
+            <m:t>=</m:t>
+          </m:r>
+          <m:f>
+            <m:fPr>
+              <m:ctrlPr>
+                <w:rPr>
+                  <w:rFonts w:ascii="Cambria Math" w:eastAsiaTheme="minorEastAsia" w:hAnsi="Cambria Math"/>
+                  <w:i/>
+                </w:rPr>
+              </m:ctrlPr>
+            </m:fPr>
+            <m:num>
+              <m:f>
+                <m:fPr>
+                  <m:ctrlPr>
+                    <w:rPr>
+                      <w:rFonts w:ascii="Cambria Math" w:eastAsiaTheme="minorEastAsia" w:hAnsi="Cambria Math"/>
+                      <w:i/>
+                    </w:rPr>
+                  </m:ctrlPr>
+                </m:fPr>
+                <m:num>
+                  <m:sSubSup>
+                    <m:sSubSupPr>
+                      <m:ctrlPr>
+                        <w:rPr>
+                          <w:rFonts w:ascii="Cambria Math" w:eastAsiaTheme="minorEastAsia" w:hAnsi="Cambria Math"/>
+                          <w:i/>
+                        </w:rPr>
+                      </m:ctrlPr>
+                    </m:sSubSupPr>
+                    <m:e>
+                      <m:r>
+                        <w:rPr>
+                          <w:rFonts w:ascii="Cambria Math" w:eastAsiaTheme="minorEastAsia" w:hAnsi="Cambria Math"/>
+                        </w:rPr>
+                        <m:t>χ</m:t>
+                      </m:r>
+                    </m:e>
+                    <m:sub>
+                      <m:sSub>
+                        <m:sSubPr>
+                          <m:ctrlPr>
+                            <w:rPr>
+                              <w:rFonts w:ascii="Cambria Math" w:eastAsiaTheme="minorEastAsia" w:hAnsi="Cambria Math"/>
+                              <w:i/>
+                            </w:rPr>
+                          </m:ctrlPr>
+                        </m:sSubPr>
+                        <m:e>
+                          <m:r>
+                            <w:rPr>
+                              <w:rFonts w:ascii="Cambria Math" w:eastAsiaTheme="minorEastAsia" w:hAnsi="Cambria Math"/>
+                            </w:rPr>
+                            <m:t>n</m:t>
+                          </m:r>
+                        </m:e>
+                        <m:sub>
+                          <m:r>
+                            <w:rPr>
+                              <w:rFonts w:ascii="Cambria Math" w:eastAsiaTheme="minorEastAsia" w:hAnsi="Cambria Math"/>
+                            </w:rPr>
+                            <m:t>1</m:t>
+                          </m:r>
+                        </m:sub>
+                      </m:sSub>
+                      <m:r>
+                        <w:rPr>
+                          <w:rFonts w:ascii="Cambria Math" w:eastAsiaTheme="minorEastAsia" w:hAnsi="Cambria Math"/>
+                        </w:rPr>
+                        <m:t>-1</m:t>
+                      </m:r>
+                    </m:sub>
+                    <m:sup>
+                      <m:r>
+                        <w:rPr>
+                          <w:rFonts w:ascii="Cambria Math" w:eastAsiaTheme="minorEastAsia" w:hAnsi="Cambria Math"/>
+                        </w:rPr>
+                        <m:t>2</m:t>
+                      </m:r>
+                    </m:sup>
+                  </m:sSubSup>
+                </m:num>
+                <m:den>
+                  <m:sSub>
+                    <m:sSubPr>
+                      <m:ctrlPr>
+                        <w:rPr>
+                          <w:rFonts w:ascii="Cambria Math" w:eastAsiaTheme="minorEastAsia" w:hAnsi="Cambria Math"/>
+                          <w:i/>
+                        </w:rPr>
+                      </m:ctrlPr>
+                    </m:sSubPr>
+                    <m:e>
+                      <m:r>
+                        <w:rPr>
+                          <w:rFonts w:ascii="Cambria Math" w:eastAsiaTheme="minorEastAsia" w:hAnsi="Cambria Math"/>
+                        </w:rPr>
+                        <m:t>n</m:t>
+                      </m:r>
+                    </m:e>
+                    <m:sub>
+                      <m:r>
+                        <w:rPr>
+                          <w:rFonts w:ascii="Cambria Math" w:eastAsiaTheme="minorEastAsia" w:hAnsi="Cambria Math"/>
+                        </w:rPr>
+                        <m:t>1</m:t>
+                      </m:r>
+                    </m:sub>
+                  </m:sSub>
+                  <m:r>
+                    <w:rPr>
+                      <w:rFonts w:ascii="Cambria Math" w:eastAsiaTheme="minorEastAsia" w:hAnsi="Cambria Math"/>
+                    </w:rPr>
+                    <m:t>-1</m:t>
+                  </m:r>
+                </m:den>
+              </m:f>
+            </m:num>
+            <m:den>
+              <m:f>
+                <m:fPr>
+                  <m:ctrlPr>
+                    <w:rPr>
+                      <w:rFonts w:ascii="Cambria Math" w:eastAsiaTheme="minorEastAsia" w:hAnsi="Cambria Math"/>
+                      <w:i/>
+                    </w:rPr>
+                  </m:ctrlPr>
+                </m:fPr>
+                <m:num>
+                  <m:sSubSup>
+                    <m:sSubSupPr>
+                      <m:ctrlPr>
+                        <w:rPr>
+                          <w:rFonts w:ascii="Cambria Math" w:eastAsiaTheme="minorEastAsia" w:hAnsi="Cambria Math"/>
+                          <w:i/>
+                        </w:rPr>
+                      </m:ctrlPr>
+                    </m:sSubSupPr>
+                    <m:e>
+                      <m:r>
+                        <w:rPr>
+                          <w:rFonts w:ascii="Cambria Math" w:eastAsiaTheme="minorEastAsia" w:hAnsi="Cambria Math"/>
+                        </w:rPr>
+                        <m:t>χ</m:t>
+                      </m:r>
+                    </m:e>
+                    <m:sub>
+                      <m:sSub>
+                        <m:sSubPr>
+                          <m:ctrlPr>
+                            <w:rPr>
+                              <w:rFonts w:ascii="Cambria Math" w:eastAsiaTheme="minorEastAsia" w:hAnsi="Cambria Math"/>
+                              <w:i/>
+                            </w:rPr>
+                          </m:ctrlPr>
+                        </m:sSubPr>
+                        <m:e>
+                          <m:r>
+                            <w:rPr>
+                              <w:rFonts w:ascii="Cambria Math" w:eastAsiaTheme="minorEastAsia" w:hAnsi="Cambria Math"/>
+                            </w:rPr>
+                            <m:t>n</m:t>
+                          </m:r>
+                        </m:e>
+                        <m:sub>
+                          <m:r>
+                            <w:rPr>
+                              <w:rFonts w:ascii="Cambria Math" w:eastAsiaTheme="minorEastAsia" w:hAnsi="Cambria Math"/>
+                            </w:rPr>
+                            <m:t>0</m:t>
+                          </m:r>
+                        </m:sub>
+                      </m:sSub>
+                      <m:r>
+                        <w:rPr>
+                          <w:rFonts w:ascii="Cambria Math" w:eastAsiaTheme="minorEastAsia" w:hAnsi="Cambria Math"/>
+                        </w:rPr>
+                        <m:t>-1</m:t>
+                      </m:r>
+                    </m:sub>
+                    <m:sup>
+                      <m:r>
+                        <w:rPr>
+                          <w:rFonts w:ascii="Cambria Math" w:eastAsiaTheme="minorEastAsia" w:hAnsi="Cambria Math"/>
+                        </w:rPr>
+                        <m:t>2</m:t>
+                      </m:r>
+                    </m:sup>
+                  </m:sSubSup>
+                </m:num>
+                <m:den>
+                  <m:sSub>
+                    <m:sSubPr>
+                      <m:ctrlPr>
+                        <w:rPr>
+                          <w:rFonts w:ascii="Cambria Math" w:eastAsiaTheme="minorEastAsia" w:hAnsi="Cambria Math"/>
+                          <w:i/>
+                        </w:rPr>
+                      </m:ctrlPr>
+                    </m:sSubPr>
+                    <m:e>
+                      <m:r>
+                        <w:rPr>
+                          <w:rFonts w:ascii="Cambria Math" w:eastAsiaTheme="minorEastAsia" w:hAnsi="Cambria Math"/>
+                        </w:rPr>
+                        <m:t>n</m:t>
+                      </m:r>
+                    </m:e>
+                    <m:sub>
+                      <m:r>
+                        <w:rPr>
+                          <w:rFonts w:ascii="Cambria Math" w:eastAsiaTheme="minorEastAsia" w:hAnsi="Cambria Math"/>
+                        </w:rPr>
+                        <m:t>0</m:t>
+                      </m:r>
+                    </m:sub>
+                  </m:sSub>
+                  <m:r>
+                    <w:rPr>
+                      <w:rFonts w:ascii="Cambria Math" w:eastAsiaTheme="minorEastAsia" w:hAnsi="Cambria Math"/>
+                    </w:rPr>
+                    <m:t>-1</m:t>
+                  </m:r>
+                </m:den>
+              </m:f>
             </m:den>
           </m:f>
           <m:r>
@@ -6060,6 +6757,7 @@
         <w:t xml:space="preserve"> </w:t>
       </w:r>
     </w:p>
+    <w:commentRangeStart w:id="0"/>
     <w:p>
       <w:pPr>
         <w:rPr>
@@ -6224,6 +6922,16 @@
               </m:sSubSup>
             </m:den>
           </m:f>
+          <w:commentRangeEnd w:id="0"/>
+          <m:r>
+            <m:rPr>
+              <m:sty m:val="p"/>
+            </m:rPr>
+            <w:rPr>
+              <w:rStyle w:val="CommentReference"/>
+            </w:rPr>
+            <w:commentReference w:id="0"/>
+          </m:r>
         </m:oMath>
       </m:oMathPara>
     </w:p>
@@ -6260,7 +6968,7 @@
 
 <file path=word/comments.xml><?xml version="1.0" encoding="utf-8"?>
 <w:comments xmlns:wpc="http://schemas.microsoft.com/office/word/2010/wordprocessingCanvas" xmlns:cx="http://schemas.microsoft.com/office/drawing/2014/chartex" xmlns:cx1="http://schemas.microsoft.com/office/drawing/2015/9/8/chartex" xmlns:cx2="http://schemas.microsoft.com/office/drawing/2015/10/21/chartex" xmlns:cx3="http://schemas.microsoft.com/office/drawing/2016/5/9/chartex" xmlns:cx4="http://schemas.microsoft.com/office/drawing/2016/5/10/chartex" xmlns:cx5="http://schemas.microsoft.com/office/drawing/2016/5/11/chartex" xmlns:cx6="http://schemas.microsoft.com/office/drawing/2016/5/12/chartex" xmlns:cx7="http://schemas.microsoft.com/office/drawing/2016/5/13/chartex" xmlns:cx8="http://schemas.microsoft.com/office/drawing/2016/5/14/chartex" xmlns:mc="http://schemas.openxmlformats.org/markup-compatibility/2006" xmlns:aink="http://schemas.microsoft.com/office/drawing/2016/ink" xmlns:am3d="http://schemas.microsoft.com/office/drawing/2017/model3d" xmlns:o="urn:schemas-microsoft-com:office:office" xmlns:r="http://schemas.openxmlformats.org/officeDocument/2006/relationships" xmlns:m="http://schemas.openxmlformats.org/officeDocument/2006/math" xmlns:v="urn:schemas-microsoft-com:vml" xmlns:wp14="http://schemas.microsoft.com/office/word/2010/wordprocessingDrawing" xmlns:wp="http://schemas.openxmlformats.org/drawingml/2006/wordprocessingDrawing" xmlns:w10="urn:schemas-microsoft-com:office:word" xmlns:w="http://schemas.openxmlformats.org/wordprocessingml/2006/main" xmlns:w14="http://schemas.microsoft.com/office/word/2010/wordml" xmlns:w15="http://schemas.microsoft.com/office/word/2012/wordml" xmlns:w16cex="http://schemas.microsoft.com/office/word/2018/wordml/cex" xmlns:w16cid="http://schemas.microsoft.com/office/word/2016/wordml/cid" xmlns:w16="http://schemas.microsoft.com/office/word/2018/wordml" xmlns:w16sdtdh="http://schemas.microsoft.com/office/word/2020/wordml/sdtdatahash" xmlns:w16se="http://schemas.microsoft.com/office/word/2015/wordml/symex" xmlns:wpg="http://schemas.microsoft.com/office/word/2010/wordprocessingGroup" xmlns:wpi="http://schemas.microsoft.com/office/word/2010/wordprocessingInk" xmlns:wne="http://schemas.microsoft.com/office/word/2006/wordml" xmlns:wps="http://schemas.microsoft.com/office/word/2010/wordprocessingShape" mc:Ignorable="w14 w15 w16se w16cid w16 w16cex w16sdtdh wp14">
-  <w:comment w:id="0" w:author="Judy Zhang" w:date="2021-12-06T19:07:00Z" w:initials="JZ">
+  <w:comment w:id="0" w:author="Judy Zhang" w:date="2021-12-07T08:57:00Z" w:initials="JZ">
     <w:p>
       <w:pPr>
         <w:pStyle w:val="CommentText"/>
@@ -6272,7 +6980,7 @@
         <w:annotationRef/>
       </w:r>
       <w:r>
-        <w:t>Should this be: (n1-1)s1^2/sigma_1^2 ~ ChiSqr_(n1-1)?</w:t>
+        <w:t xml:space="preserve"> t_crit and t_(1-beta) are both functions of n (d.f.) so we cannot calculate them without knowing n. Should I use z-scores instead?</w:t>
       </w:r>
     </w:p>
   </w:comment>
@@ -6281,19 +6989,19 @@
 
 <file path=word/commentsExtended.xml><?xml version="1.0" encoding="utf-8"?>
 <w15:commentsEx xmlns:wpc="http://schemas.microsoft.com/office/word/2010/wordprocessingCanvas" xmlns:cx="http://schemas.microsoft.com/office/drawing/2014/chartex" xmlns:cx1="http://schemas.microsoft.com/office/drawing/2015/9/8/chartex" xmlns:cx2="http://schemas.microsoft.com/office/drawing/2015/10/21/chartex" xmlns:cx3="http://schemas.microsoft.com/office/drawing/2016/5/9/chartex" xmlns:cx4="http://schemas.microsoft.com/office/drawing/2016/5/10/chartex" xmlns:cx5="http://schemas.microsoft.com/office/drawing/2016/5/11/chartex" xmlns:cx6="http://schemas.microsoft.com/office/drawing/2016/5/12/chartex" xmlns:cx7="http://schemas.microsoft.com/office/drawing/2016/5/13/chartex" xmlns:cx8="http://schemas.microsoft.com/office/drawing/2016/5/14/chartex" xmlns:mc="http://schemas.openxmlformats.org/markup-compatibility/2006" xmlns:aink="http://schemas.microsoft.com/office/drawing/2016/ink" xmlns:am3d="http://schemas.microsoft.com/office/drawing/2017/model3d" xmlns:o="urn:schemas-microsoft-com:office:office" xmlns:r="http://schemas.openxmlformats.org/officeDocument/2006/relationships" xmlns:m="http://schemas.openxmlformats.org/officeDocument/2006/math" xmlns:v="urn:schemas-microsoft-com:vml" xmlns:wp14="http://schemas.microsoft.com/office/word/2010/wordprocessingDrawing" xmlns:wp="http://schemas.openxmlformats.org/drawingml/2006/wordprocessingDrawing" xmlns:w10="urn:schemas-microsoft-com:office:word" xmlns:w="http://schemas.openxmlformats.org/wordprocessingml/2006/main" xmlns:w14="http://schemas.microsoft.com/office/word/2010/wordml" xmlns:w15="http://schemas.microsoft.com/office/word/2012/wordml" xmlns:w16cex="http://schemas.microsoft.com/office/word/2018/wordml/cex" xmlns:w16cid="http://schemas.microsoft.com/office/word/2016/wordml/cid" xmlns:w16="http://schemas.microsoft.com/office/word/2018/wordml" xmlns:w16sdtdh="http://schemas.microsoft.com/office/word/2020/wordml/sdtdatahash" xmlns:w16se="http://schemas.microsoft.com/office/word/2015/wordml/symex" xmlns:wpg="http://schemas.microsoft.com/office/word/2010/wordprocessingGroup" xmlns:wpi="http://schemas.microsoft.com/office/word/2010/wordprocessingInk" xmlns:wne="http://schemas.microsoft.com/office/word/2006/wordml" xmlns:wps="http://schemas.microsoft.com/office/word/2010/wordprocessingShape" mc:Ignorable="w14 w15 w16se w16cid w16 w16cex w16sdtdh wp14">
-  <w15:commentEx w15:paraId="56E73C74" w15:done="0"/>
+  <w15:commentEx w15:paraId="255C299A" w15:done="0"/>
 </w15:commentsEx>
 </file>
 
 <file path=word/commentsExtensible.xml><?xml version="1.0" encoding="utf-8"?>
 <w16cex:commentsExtensible xmlns:wpc="http://schemas.microsoft.com/office/word/2010/wordprocessingCanvas" xmlns:cx="http://schemas.microsoft.com/office/drawing/2014/chartex" xmlns:cx1="http://schemas.microsoft.com/office/drawing/2015/9/8/chartex" xmlns:cx2="http://schemas.microsoft.com/office/drawing/2015/10/21/chartex" xmlns:cx3="http://schemas.microsoft.com/office/drawing/2016/5/9/chartex" xmlns:cx4="http://schemas.microsoft.com/office/drawing/2016/5/10/chartex" xmlns:cx5="http://schemas.microsoft.com/office/drawing/2016/5/11/chartex" xmlns:cx6="http://schemas.microsoft.com/office/drawing/2016/5/12/chartex" xmlns:cx7="http://schemas.microsoft.com/office/drawing/2016/5/13/chartex" xmlns:cx8="http://schemas.microsoft.com/office/drawing/2016/5/14/chartex" xmlns:mc="http://schemas.openxmlformats.org/markup-compatibility/2006" xmlns:aink="http://schemas.microsoft.com/office/drawing/2016/ink" xmlns:am3d="http://schemas.microsoft.com/office/drawing/2017/model3d" xmlns:o="urn:schemas-microsoft-com:office:office" xmlns:r="http://schemas.openxmlformats.org/officeDocument/2006/relationships" xmlns:m="http://schemas.openxmlformats.org/officeDocument/2006/math" xmlns:v="urn:schemas-microsoft-com:vml" xmlns:wp14="http://schemas.microsoft.com/office/word/2010/wordprocessingDrawing" xmlns:wp="http://schemas.openxmlformats.org/drawingml/2006/wordprocessingDrawing" xmlns:w10="urn:schemas-microsoft-com:office:word" xmlns:w="http://schemas.openxmlformats.org/wordprocessingml/2006/main" xmlns:w14="http://schemas.microsoft.com/office/word/2010/wordml" xmlns:w15="http://schemas.microsoft.com/office/word/2012/wordml" xmlns:w16cex="http://schemas.microsoft.com/office/word/2018/wordml/cex" xmlns:w16cid="http://schemas.microsoft.com/office/word/2016/wordml/cid" xmlns:w16="http://schemas.microsoft.com/office/word/2018/wordml" xmlns:w16sdtdh="http://schemas.microsoft.com/office/word/2020/wordml/sdtdatahash" xmlns:w16se="http://schemas.microsoft.com/office/word/2015/wordml/symex" xmlns:wpg="http://schemas.microsoft.com/office/word/2010/wordprocessingGroup" xmlns:wpi="http://schemas.microsoft.com/office/word/2010/wordprocessingInk" xmlns:wne="http://schemas.microsoft.com/office/word/2006/wordml" xmlns:wps="http://schemas.microsoft.com/office/word/2010/wordprocessingShape" mc:Ignorable="w14 w15 w16se w16cid w16 w16cex w16sdtdh wp14">
-  <w16cex:commentExtensible w16cex:durableId="2558DDF1" w16cex:dateUtc="2021-12-07T01:07:00Z"/>
+  <w16cex:commentExtensible w16cex:durableId="2559A072" w16cex:dateUtc="2021-12-07T14:57:00Z"/>
 </w16cex:commentsExtensible>
 </file>
 
 <file path=word/commentsIds.xml><?xml version="1.0" encoding="utf-8"?>
 <w16cid:commentsIds xmlns:wpc="http://schemas.microsoft.com/office/word/2010/wordprocessingCanvas" xmlns:cx="http://schemas.microsoft.com/office/drawing/2014/chartex" xmlns:cx1="http://schemas.microsoft.com/office/drawing/2015/9/8/chartex" xmlns:cx2="http://schemas.microsoft.com/office/drawing/2015/10/21/chartex" xmlns:cx3="http://schemas.microsoft.com/office/drawing/2016/5/9/chartex" xmlns:cx4="http://schemas.microsoft.com/office/drawing/2016/5/10/chartex" xmlns:cx5="http://schemas.microsoft.com/office/drawing/2016/5/11/chartex" xmlns:cx6="http://schemas.microsoft.com/office/drawing/2016/5/12/chartex" xmlns:cx7="http://schemas.microsoft.com/office/drawing/2016/5/13/chartex" xmlns:cx8="http://schemas.microsoft.com/office/drawing/2016/5/14/chartex" xmlns:mc="http://schemas.openxmlformats.org/markup-compatibility/2006" xmlns:aink="http://schemas.microsoft.com/office/drawing/2016/ink" xmlns:am3d="http://schemas.microsoft.com/office/drawing/2017/model3d" xmlns:o="urn:schemas-microsoft-com:office:office" xmlns:r="http://schemas.openxmlformats.org/officeDocument/2006/relationships" xmlns:m="http://schemas.openxmlformats.org/officeDocument/2006/math" xmlns:v="urn:schemas-microsoft-com:vml" xmlns:wp14="http://schemas.microsoft.com/office/word/2010/wordprocessingDrawing" xmlns:wp="http://schemas.openxmlformats.org/drawingml/2006/wordprocessingDrawing" xmlns:w10="urn:schemas-microsoft-com:office:word" xmlns:w="http://schemas.openxmlformats.org/wordprocessingml/2006/main" xmlns:w14="http://schemas.microsoft.com/office/word/2010/wordml" xmlns:w15="http://schemas.microsoft.com/office/word/2012/wordml" xmlns:w16cex="http://schemas.microsoft.com/office/word/2018/wordml/cex" xmlns:w16cid="http://schemas.microsoft.com/office/word/2016/wordml/cid" xmlns:w16="http://schemas.microsoft.com/office/word/2018/wordml" xmlns:w16sdtdh="http://schemas.microsoft.com/office/word/2020/wordml/sdtdatahash" xmlns:w16se="http://schemas.microsoft.com/office/word/2015/wordml/symex" xmlns:wpg="http://schemas.microsoft.com/office/word/2010/wordprocessingGroup" xmlns:wpi="http://schemas.microsoft.com/office/word/2010/wordprocessingInk" xmlns:wne="http://schemas.microsoft.com/office/word/2006/wordml" xmlns:wps="http://schemas.microsoft.com/office/word/2010/wordprocessingShape" mc:Ignorable="w14 w15 w16se w16cid w16 w16cex w16sdtdh wp14">
-  <w16cid:commentId w16cid:paraId="56E73C74" w16cid:durableId="2558DDF1"/>
+  <w16cid:commentId w16cid:paraId="255C299A" w16cid:durableId="2559A072"/>
 </w16cid:commentsIds>
 </file>
 

</xml_diff>

<commit_message>
1. Working on understanding pwr.t.test source code. 2. Added questions for choice of z-scores.
</commit_message>
<xml_diff>
--- a/Power relations in a simple RCT.docx
+++ b/Power relations in a simple RCT.docx
@@ -3880,13 +3880,7 @@
                     <w:rPr>
                       <w:rFonts w:ascii="Cambria Math" w:eastAsiaTheme="minorEastAsia" w:hAnsi="Cambria Math"/>
                     </w:rPr>
-                    <m:t>-1)</m:t>
-                  </m:r>
-                  <m:r>
-                    <w:rPr>
-                      <w:rFonts w:ascii="Cambria Math" w:eastAsiaTheme="minorEastAsia" w:hAnsi="Cambria Math"/>
-                    </w:rPr>
-                    <m:t>s</m:t>
+                    <m:t>-1)s</m:t>
                   </m:r>
                 </m:e>
                 <m:sub>
@@ -6758,6 +6752,7 @@
       </w:r>
     </w:p>
     <w:commentRangeStart w:id="0"/>
+    <w:commentRangeStart w:id="1"/>
     <w:p>
       <w:pPr>
         <w:rPr>
@@ -6932,6 +6927,16 @@
             </w:rPr>
             <w:commentReference w:id="0"/>
           </m:r>
+          <w:commentRangeEnd w:id="1"/>
+          <m:r>
+            <m:rPr>
+              <m:sty m:val="p"/>
+            </m:rPr>
+            <w:rPr>
+              <w:rStyle w:val="CommentReference"/>
+            </w:rPr>
+            <w:commentReference w:id="1"/>
+          </m:r>
         </m:oMath>
       </m:oMathPara>
     </w:p>
@@ -6984,24 +6989,43 @@
       </w:r>
     </w:p>
   </w:comment>
+  <w:comment w:id="1" w:author="Judy Zhang" w:date="2021-12-07T18:17:00Z" w:initials="JZ">
+    <w:p>
+      <w:pPr>
+        <w:pStyle w:val="CommentText"/>
+      </w:pPr>
+      <w:r>
+        <w:rPr>
+          <w:rStyle w:val="CommentReference"/>
+        </w:rPr>
+        <w:annotationRef/>
+      </w:r>
+      <w:r>
+        <w:t>Use z-scores instead.</w:t>
+      </w:r>
+    </w:p>
+  </w:comment>
 </w:comments>
 </file>
 
 <file path=word/commentsExtended.xml><?xml version="1.0" encoding="utf-8"?>
 <w15:commentsEx xmlns:wpc="http://schemas.microsoft.com/office/word/2010/wordprocessingCanvas" xmlns:cx="http://schemas.microsoft.com/office/drawing/2014/chartex" xmlns:cx1="http://schemas.microsoft.com/office/drawing/2015/9/8/chartex" xmlns:cx2="http://schemas.microsoft.com/office/drawing/2015/10/21/chartex" xmlns:cx3="http://schemas.microsoft.com/office/drawing/2016/5/9/chartex" xmlns:cx4="http://schemas.microsoft.com/office/drawing/2016/5/10/chartex" xmlns:cx5="http://schemas.microsoft.com/office/drawing/2016/5/11/chartex" xmlns:cx6="http://schemas.microsoft.com/office/drawing/2016/5/12/chartex" xmlns:cx7="http://schemas.microsoft.com/office/drawing/2016/5/13/chartex" xmlns:cx8="http://schemas.microsoft.com/office/drawing/2016/5/14/chartex" xmlns:mc="http://schemas.openxmlformats.org/markup-compatibility/2006" xmlns:aink="http://schemas.microsoft.com/office/drawing/2016/ink" xmlns:am3d="http://schemas.microsoft.com/office/drawing/2017/model3d" xmlns:o="urn:schemas-microsoft-com:office:office" xmlns:r="http://schemas.openxmlformats.org/officeDocument/2006/relationships" xmlns:m="http://schemas.openxmlformats.org/officeDocument/2006/math" xmlns:v="urn:schemas-microsoft-com:vml" xmlns:wp14="http://schemas.microsoft.com/office/word/2010/wordprocessingDrawing" xmlns:wp="http://schemas.openxmlformats.org/drawingml/2006/wordprocessingDrawing" xmlns:w10="urn:schemas-microsoft-com:office:word" xmlns:w="http://schemas.openxmlformats.org/wordprocessingml/2006/main" xmlns:w14="http://schemas.microsoft.com/office/word/2010/wordml" xmlns:w15="http://schemas.microsoft.com/office/word/2012/wordml" xmlns:w16cex="http://schemas.microsoft.com/office/word/2018/wordml/cex" xmlns:w16cid="http://schemas.microsoft.com/office/word/2016/wordml/cid" xmlns:w16="http://schemas.microsoft.com/office/word/2018/wordml" xmlns:w16sdtdh="http://schemas.microsoft.com/office/word/2020/wordml/sdtdatahash" xmlns:w16se="http://schemas.microsoft.com/office/word/2015/wordml/symex" xmlns:wpg="http://schemas.microsoft.com/office/word/2010/wordprocessingGroup" xmlns:wpi="http://schemas.microsoft.com/office/word/2010/wordprocessingInk" xmlns:wne="http://schemas.microsoft.com/office/word/2006/wordml" xmlns:wps="http://schemas.microsoft.com/office/word/2010/wordprocessingShape" mc:Ignorable="w14 w15 w16se w16cid w16 w16cex w16sdtdh wp14">
   <w15:commentEx w15:paraId="255C299A" w15:done="0"/>
+  <w15:commentEx w15:paraId="2580EBF5" w15:paraIdParent="255C299A" w15:done="0"/>
 </w15:commentsEx>
 </file>
 
 <file path=word/commentsExtensible.xml><?xml version="1.0" encoding="utf-8"?>
 <w16cex:commentsExtensible xmlns:wpc="http://schemas.microsoft.com/office/word/2010/wordprocessingCanvas" xmlns:cx="http://schemas.microsoft.com/office/drawing/2014/chartex" xmlns:cx1="http://schemas.microsoft.com/office/drawing/2015/9/8/chartex" xmlns:cx2="http://schemas.microsoft.com/office/drawing/2015/10/21/chartex" xmlns:cx3="http://schemas.microsoft.com/office/drawing/2016/5/9/chartex" xmlns:cx4="http://schemas.microsoft.com/office/drawing/2016/5/10/chartex" xmlns:cx5="http://schemas.microsoft.com/office/drawing/2016/5/11/chartex" xmlns:cx6="http://schemas.microsoft.com/office/drawing/2016/5/12/chartex" xmlns:cx7="http://schemas.microsoft.com/office/drawing/2016/5/13/chartex" xmlns:cx8="http://schemas.microsoft.com/office/drawing/2016/5/14/chartex" xmlns:mc="http://schemas.openxmlformats.org/markup-compatibility/2006" xmlns:aink="http://schemas.microsoft.com/office/drawing/2016/ink" xmlns:am3d="http://schemas.microsoft.com/office/drawing/2017/model3d" xmlns:o="urn:schemas-microsoft-com:office:office" xmlns:r="http://schemas.openxmlformats.org/officeDocument/2006/relationships" xmlns:m="http://schemas.openxmlformats.org/officeDocument/2006/math" xmlns:v="urn:schemas-microsoft-com:vml" xmlns:wp14="http://schemas.microsoft.com/office/word/2010/wordprocessingDrawing" xmlns:wp="http://schemas.openxmlformats.org/drawingml/2006/wordprocessingDrawing" xmlns:w10="urn:schemas-microsoft-com:office:word" xmlns:w="http://schemas.openxmlformats.org/wordprocessingml/2006/main" xmlns:w14="http://schemas.microsoft.com/office/word/2010/wordml" xmlns:w15="http://schemas.microsoft.com/office/word/2012/wordml" xmlns:w16cex="http://schemas.microsoft.com/office/word/2018/wordml/cex" xmlns:w16cid="http://schemas.microsoft.com/office/word/2016/wordml/cid" xmlns:w16="http://schemas.microsoft.com/office/word/2018/wordml" xmlns:w16sdtdh="http://schemas.microsoft.com/office/word/2020/wordml/sdtdatahash" xmlns:w16se="http://schemas.microsoft.com/office/word/2015/wordml/symex" xmlns:wpg="http://schemas.microsoft.com/office/word/2010/wordprocessingGroup" xmlns:wpi="http://schemas.microsoft.com/office/word/2010/wordprocessingInk" xmlns:wne="http://schemas.microsoft.com/office/word/2006/wordml" xmlns:wps="http://schemas.microsoft.com/office/word/2010/wordprocessingShape" mc:Ignorable="w14 w15 w16se w16cid w16 w16cex w16sdtdh wp14">
   <w16cex:commentExtensible w16cex:durableId="2559A072" w16cex:dateUtc="2021-12-07T14:57:00Z"/>
+  <w16cex:commentExtensible w16cex:durableId="255A23AD" w16cex:dateUtc="2021-12-08T00:17:00Z"/>
 </w16cex:commentsExtensible>
 </file>
 
 <file path=word/commentsIds.xml><?xml version="1.0" encoding="utf-8"?>
 <w16cid:commentsIds xmlns:wpc="http://schemas.microsoft.com/office/word/2010/wordprocessingCanvas" xmlns:cx="http://schemas.microsoft.com/office/drawing/2014/chartex" xmlns:cx1="http://schemas.microsoft.com/office/drawing/2015/9/8/chartex" xmlns:cx2="http://schemas.microsoft.com/office/drawing/2015/10/21/chartex" xmlns:cx3="http://schemas.microsoft.com/office/drawing/2016/5/9/chartex" xmlns:cx4="http://schemas.microsoft.com/office/drawing/2016/5/10/chartex" xmlns:cx5="http://schemas.microsoft.com/office/drawing/2016/5/11/chartex" xmlns:cx6="http://schemas.microsoft.com/office/drawing/2016/5/12/chartex" xmlns:cx7="http://schemas.microsoft.com/office/drawing/2016/5/13/chartex" xmlns:cx8="http://schemas.microsoft.com/office/drawing/2016/5/14/chartex" xmlns:mc="http://schemas.openxmlformats.org/markup-compatibility/2006" xmlns:aink="http://schemas.microsoft.com/office/drawing/2016/ink" xmlns:am3d="http://schemas.microsoft.com/office/drawing/2017/model3d" xmlns:o="urn:schemas-microsoft-com:office:office" xmlns:r="http://schemas.openxmlformats.org/officeDocument/2006/relationships" xmlns:m="http://schemas.openxmlformats.org/officeDocument/2006/math" xmlns:v="urn:schemas-microsoft-com:vml" xmlns:wp14="http://schemas.microsoft.com/office/word/2010/wordprocessingDrawing" xmlns:wp="http://schemas.openxmlformats.org/drawingml/2006/wordprocessingDrawing" xmlns:w10="urn:schemas-microsoft-com:office:word" xmlns:w="http://schemas.openxmlformats.org/wordprocessingml/2006/main" xmlns:w14="http://schemas.microsoft.com/office/word/2010/wordml" xmlns:w15="http://schemas.microsoft.com/office/word/2012/wordml" xmlns:w16cex="http://schemas.microsoft.com/office/word/2018/wordml/cex" xmlns:w16cid="http://schemas.microsoft.com/office/word/2016/wordml/cid" xmlns:w16="http://schemas.microsoft.com/office/word/2018/wordml" xmlns:w16sdtdh="http://schemas.microsoft.com/office/word/2020/wordml/sdtdatahash" xmlns:w16se="http://schemas.microsoft.com/office/word/2015/wordml/symex" xmlns:wpg="http://schemas.microsoft.com/office/word/2010/wordprocessingGroup" xmlns:wpi="http://schemas.microsoft.com/office/word/2010/wordprocessingInk" xmlns:wne="http://schemas.microsoft.com/office/word/2006/wordml" xmlns:wps="http://schemas.microsoft.com/office/word/2010/wordprocessingShape" mc:Ignorable="w14 w15 w16se w16cid w16 w16cex w16sdtdh wp14">
   <w16cid:commentId w16cid:paraId="255C299A" w16cid:durableId="2559A072"/>
+  <w16cid:commentId w16cid:paraId="2580EBF5" w16cid:durableId="255A23AD"/>
 </w16cid:commentsIds>
 </file>
 

</xml_diff>

<commit_message>
1. Fixed formula for calcualting sample size give power.
</commit_message>
<xml_diff>
--- a/Power relations in a simple RCT.docx
+++ b/Power relations in a simple RCT.docx
@@ -1528,6 +1528,988 @@
         </w:rPr>
         <w:t>, we have:</w:t>
       </w:r>
+    </w:p>
+    <w:p>
+      <w:pPr>
+        <w:rPr>
+          <w:rFonts w:eastAsiaTheme="minorEastAsia"/>
+          <w:color w:val="FF0000"/>
+        </w:rPr>
+      </w:pPr>
+      <w:r>
+        <w:rPr>
+          <w:rFonts w:eastAsiaTheme="minorEastAsia"/>
+          <w:color w:val="FF0000"/>
+        </w:rPr>
+        <w:t>For a two-sided test, should the power function be:</w:t>
+      </w:r>
+    </w:p>
+    <w:p>
+      <w:pPr>
+        <w:rPr>
+          <w:rFonts w:eastAsiaTheme="minorEastAsia"/>
+          <w:color w:val="FF0000"/>
+        </w:rPr>
+      </w:pPr>
+    </w:p>
+    <w:p>
+      <w:pPr>
+        <w:rPr>
+          <w:rFonts w:eastAsiaTheme="minorEastAsia"/>
+          <w:color w:val="FF0000"/>
+        </w:rPr>
+      </w:pPr>
+      <m:oMathPara>
+        <m:oMath>
+          <m:r>
+            <w:rPr>
+              <w:rFonts w:ascii="Cambria Math" w:eastAsiaTheme="minorEastAsia" w:hAnsi="Cambria Math"/>
+              <w:color w:val="FF0000"/>
+            </w:rPr>
+            <m:t xml:space="preserve">1-β= </m:t>
+          </m:r>
+          <m:func>
+            <m:funcPr>
+              <m:ctrlPr>
+                <w:rPr>
+                  <w:rFonts w:ascii="Cambria Math" w:eastAsiaTheme="minorEastAsia" w:hAnsi="Cambria Math"/>
+                  <w:color w:val="FF0000"/>
+                </w:rPr>
+              </m:ctrlPr>
+            </m:funcPr>
+            <m:fName>
+              <m:r>
+                <m:rPr>
+                  <m:sty m:val="p"/>
+                </m:rPr>
+                <w:rPr>
+                  <w:rFonts w:ascii="Cambria Math" w:eastAsiaTheme="minorEastAsia" w:hAnsi="Cambria Math"/>
+                  <w:color w:val="FF0000"/>
+                </w:rPr>
+                <m:t>Pr</m:t>
+              </m:r>
+            </m:fName>
+            <m:e>
+              <m:d>
+                <m:dPr>
+                  <m:ctrlPr>
+                    <w:rPr>
+                      <w:rFonts w:ascii="Cambria Math" w:eastAsiaTheme="minorEastAsia" w:hAnsi="Cambria Math"/>
+                      <w:i/>
+                      <w:color w:val="FF0000"/>
+                    </w:rPr>
+                  </m:ctrlPr>
+                </m:dPr>
+                <m:e>
+                  <m:f>
+                    <m:fPr>
+                      <m:ctrlPr>
+                        <w:rPr>
+                          <w:rFonts w:ascii="Cambria Math" w:eastAsiaTheme="minorEastAsia" w:hAnsi="Cambria Math"/>
+                          <w:i/>
+                          <w:color w:val="FF0000"/>
+                        </w:rPr>
+                      </m:ctrlPr>
+                    </m:fPr>
+                    <m:num>
+                      <m:d>
+                        <m:dPr>
+                          <m:ctrlPr>
+                            <w:rPr>
+                              <w:rFonts w:ascii="Cambria Math" w:eastAsiaTheme="minorEastAsia" w:hAnsi="Cambria Math"/>
+                              <w:i/>
+                              <w:color w:val="FF0000"/>
+                            </w:rPr>
+                          </m:ctrlPr>
+                        </m:dPr>
+                        <m:e>
+                          <m:acc>
+                            <m:accPr>
+                              <m:chr m:val="̅"/>
+                              <m:ctrlPr>
+                                <w:rPr>
+                                  <w:rFonts w:ascii="Cambria Math" w:eastAsiaTheme="minorEastAsia" w:hAnsi="Cambria Math"/>
+                                  <w:i/>
+                                  <w:color w:val="FF0000"/>
+                                </w:rPr>
+                              </m:ctrlPr>
+                            </m:accPr>
+                            <m:e>
+                              <m:sSub>
+                                <m:sSubPr>
+                                  <m:ctrlPr>
+                                    <w:rPr>
+                                      <w:rFonts w:ascii="Cambria Math" w:eastAsiaTheme="minorEastAsia" w:hAnsi="Cambria Math"/>
+                                      <w:i/>
+                                      <w:color w:val="FF0000"/>
+                                    </w:rPr>
+                                  </m:ctrlPr>
+                                </m:sSubPr>
+                                <m:e>
+                                  <m:r>
+                                    <w:rPr>
+                                      <w:rFonts w:ascii="Cambria Math" w:eastAsiaTheme="minorEastAsia" w:hAnsi="Cambria Math"/>
+                                      <w:color w:val="FF0000"/>
+                                    </w:rPr>
+                                    <m:t>y</m:t>
+                                  </m:r>
+                                </m:e>
+                                <m:sub>
+                                  <m:r>
+                                    <w:rPr>
+                                      <w:rFonts w:ascii="Cambria Math" w:eastAsiaTheme="minorEastAsia" w:hAnsi="Cambria Math"/>
+                                      <w:color w:val="FF0000"/>
+                                    </w:rPr>
+                                    <m:t>1</m:t>
+                                  </m:r>
+                                </m:sub>
+                              </m:sSub>
+                            </m:e>
+                          </m:acc>
+                          <m:r>
+                            <w:rPr>
+                              <w:rFonts w:ascii="Cambria Math" w:eastAsiaTheme="minorEastAsia" w:hAnsi="Cambria Math"/>
+                              <w:color w:val="FF0000"/>
+                            </w:rPr>
+                            <m:t>-</m:t>
+                          </m:r>
+                          <m:acc>
+                            <m:accPr>
+                              <m:chr m:val="̅"/>
+                              <m:ctrlPr>
+                                <w:rPr>
+                                  <w:rFonts w:ascii="Cambria Math" w:eastAsiaTheme="minorEastAsia" w:hAnsi="Cambria Math"/>
+                                  <w:i/>
+                                  <w:color w:val="FF0000"/>
+                                </w:rPr>
+                              </m:ctrlPr>
+                            </m:accPr>
+                            <m:e>
+                              <m:sSub>
+                                <m:sSubPr>
+                                  <m:ctrlPr>
+                                    <w:rPr>
+                                      <w:rFonts w:ascii="Cambria Math" w:eastAsiaTheme="minorEastAsia" w:hAnsi="Cambria Math"/>
+                                      <w:i/>
+                                      <w:color w:val="FF0000"/>
+                                    </w:rPr>
+                                  </m:ctrlPr>
+                                </m:sSubPr>
+                                <m:e>
+                                  <m:r>
+                                    <w:rPr>
+                                      <w:rFonts w:ascii="Cambria Math" w:eastAsiaTheme="minorEastAsia" w:hAnsi="Cambria Math"/>
+                                      <w:color w:val="FF0000"/>
+                                    </w:rPr>
+                                    <m:t>y</m:t>
+                                  </m:r>
+                                </m:e>
+                                <m:sub>
+                                  <m:r>
+                                    <w:rPr>
+                                      <w:rFonts w:ascii="Cambria Math" w:eastAsiaTheme="minorEastAsia" w:hAnsi="Cambria Math"/>
+                                      <w:color w:val="FF0000"/>
+                                    </w:rPr>
+                                    <m:t>0</m:t>
+                                  </m:r>
+                                </m:sub>
+                              </m:sSub>
+                            </m:e>
+                          </m:acc>
+                        </m:e>
+                      </m:d>
+                      <m:r>
+                        <w:rPr>
+                          <w:rFonts w:ascii="Cambria Math" w:eastAsiaTheme="minorEastAsia" w:hAnsi="Cambria Math"/>
+                          <w:color w:val="FF0000"/>
+                        </w:rPr>
+                        <m:t>-</m:t>
+                      </m:r>
+                      <m:sSub>
+                        <m:sSubPr>
+                          <m:ctrlPr>
+                            <w:rPr>
+                              <w:rFonts w:ascii="Cambria Math" w:eastAsiaTheme="minorEastAsia" w:hAnsi="Cambria Math"/>
+                              <w:i/>
+                              <w:color w:val="FF0000"/>
+                            </w:rPr>
+                          </m:ctrlPr>
+                        </m:sSubPr>
+                        <m:e>
+                          <m:r>
+                            <w:rPr>
+                              <w:rFonts w:ascii="Cambria Math" w:eastAsiaTheme="minorEastAsia" w:hAnsi="Cambria Math"/>
+                              <w:color w:val="FF0000"/>
+                            </w:rPr>
+                            <m:t>μ</m:t>
+                          </m:r>
+                        </m:e>
+                        <m:sub>
+                          <m:r>
+                            <w:rPr>
+                              <w:rFonts w:ascii="Cambria Math" w:eastAsiaTheme="minorEastAsia" w:hAnsi="Cambria Math"/>
+                              <w:color w:val="FF0000"/>
+                            </w:rPr>
+                            <m:t>d</m:t>
+                          </m:r>
+                        </m:sub>
+                      </m:sSub>
+                      <m:r>
+                        <w:rPr>
+                          <w:rFonts w:ascii="Cambria Math" w:eastAsiaTheme="minorEastAsia" w:hAnsi="Cambria Math"/>
+                          <w:color w:val="FF0000"/>
+                        </w:rPr>
+                        <m:t>+</m:t>
+                      </m:r>
+                      <m:sSub>
+                        <m:sSubPr>
+                          <m:ctrlPr>
+                            <w:rPr>
+                              <w:rFonts w:ascii="Cambria Math" w:eastAsiaTheme="minorEastAsia" w:hAnsi="Cambria Math"/>
+                              <w:i/>
+                              <w:color w:val="FF0000"/>
+                            </w:rPr>
+                          </m:ctrlPr>
+                        </m:sSubPr>
+                        <m:e>
+                          <m:r>
+                            <w:rPr>
+                              <w:rFonts w:ascii="Cambria Math" w:eastAsiaTheme="minorEastAsia" w:hAnsi="Cambria Math"/>
+                              <w:color w:val="FF0000"/>
+                            </w:rPr>
+                            <m:t>μ</m:t>
+                          </m:r>
+                        </m:e>
+                        <m:sub>
+                          <m:r>
+                            <w:rPr>
+                              <w:rFonts w:ascii="Cambria Math" w:eastAsiaTheme="minorEastAsia" w:hAnsi="Cambria Math"/>
+                              <w:color w:val="FF0000"/>
+                            </w:rPr>
+                            <m:t>d</m:t>
+                          </m:r>
+                        </m:sub>
+                      </m:sSub>
+                    </m:num>
+                    <m:den>
+                      <m:rad>
+                        <m:radPr>
+                          <m:degHide m:val="1"/>
+                          <m:ctrlPr>
+                            <w:rPr>
+                              <w:rFonts w:ascii="Cambria Math" w:eastAsiaTheme="minorEastAsia" w:hAnsi="Cambria Math"/>
+                              <w:i/>
+                              <w:color w:val="FF0000"/>
+                            </w:rPr>
+                          </m:ctrlPr>
+                        </m:radPr>
+                        <m:deg/>
+                        <m:e>
+                          <m:sSup>
+                            <m:sSupPr>
+                              <m:ctrlPr>
+                                <w:rPr>
+                                  <w:rFonts w:ascii="Cambria Math" w:eastAsiaTheme="minorEastAsia" w:hAnsi="Cambria Math"/>
+                                  <w:i/>
+                                  <w:color w:val="FF0000"/>
+                                </w:rPr>
+                              </m:ctrlPr>
+                            </m:sSupPr>
+                            <m:e>
+                              <m:r>
+                                <w:rPr>
+                                  <w:rFonts w:ascii="Cambria Math" w:eastAsiaTheme="minorEastAsia" w:hAnsi="Cambria Math"/>
+                                  <w:color w:val="FF0000"/>
+                                </w:rPr>
+                                <m:t>s</m:t>
+                              </m:r>
+                            </m:e>
+                            <m:sup>
+                              <m:r>
+                                <w:rPr>
+                                  <w:rFonts w:ascii="Cambria Math" w:eastAsiaTheme="minorEastAsia" w:hAnsi="Cambria Math"/>
+                                  <w:color w:val="FF0000"/>
+                                </w:rPr>
+                                <m:t>2</m:t>
+                              </m:r>
+                            </m:sup>
+                          </m:sSup>
+                          <m:d>
+                            <m:dPr>
+                              <m:ctrlPr>
+                                <w:rPr>
+                                  <w:rFonts w:ascii="Cambria Math" w:eastAsiaTheme="minorEastAsia" w:hAnsi="Cambria Math"/>
+                                  <w:i/>
+                                  <w:color w:val="FF0000"/>
+                                </w:rPr>
+                              </m:ctrlPr>
+                            </m:dPr>
+                            <m:e>
+                              <m:f>
+                                <m:fPr>
+                                  <m:ctrlPr>
+                                    <w:rPr>
+                                      <w:rFonts w:ascii="Cambria Math" w:eastAsiaTheme="minorEastAsia" w:hAnsi="Cambria Math"/>
+                                      <w:i/>
+                                      <w:color w:val="FF0000"/>
+                                    </w:rPr>
+                                  </m:ctrlPr>
+                                </m:fPr>
+                                <m:num>
+                                  <m:r>
+                                    <w:rPr>
+                                      <w:rFonts w:ascii="Cambria Math" w:eastAsiaTheme="minorEastAsia" w:hAnsi="Cambria Math"/>
+                                      <w:color w:val="FF0000"/>
+                                    </w:rPr>
+                                    <m:t>1</m:t>
+                                  </m:r>
+                                </m:num>
+                                <m:den>
+                                  <m:sSub>
+                                    <m:sSubPr>
+                                      <m:ctrlPr>
+                                        <w:rPr>
+                                          <w:rFonts w:ascii="Cambria Math" w:eastAsiaTheme="minorEastAsia" w:hAnsi="Cambria Math"/>
+                                          <w:i/>
+                                          <w:color w:val="FF0000"/>
+                                        </w:rPr>
+                                      </m:ctrlPr>
+                                    </m:sSubPr>
+                                    <m:e>
+                                      <m:r>
+                                        <w:rPr>
+                                          <w:rFonts w:ascii="Cambria Math" w:eastAsiaTheme="minorEastAsia" w:hAnsi="Cambria Math"/>
+                                          <w:color w:val="FF0000"/>
+                                        </w:rPr>
+                                        <m:t>n</m:t>
+                                      </m:r>
+                                    </m:e>
+                                    <m:sub>
+                                      <m:r>
+                                        <w:rPr>
+                                          <w:rFonts w:ascii="Cambria Math" w:eastAsiaTheme="minorEastAsia" w:hAnsi="Cambria Math"/>
+                                          <w:color w:val="FF0000"/>
+                                        </w:rPr>
+                                        <m:t>1</m:t>
+                                      </m:r>
+                                    </m:sub>
+                                  </m:sSub>
+                                </m:den>
+                              </m:f>
+                              <m:r>
+                                <w:rPr>
+                                  <w:rFonts w:ascii="Cambria Math" w:eastAsiaTheme="minorEastAsia" w:hAnsi="Cambria Math"/>
+                                  <w:color w:val="FF0000"/>
+                                </w:rPr>
+                                <m:t>+</m:t>
+                              </m:r>
+                              <m:f>
+                                <m:fPr>
+                                  <m:ctrlPr>
+                                    <w:rPr>
+                                      <w:rFonts w:ascii="Cambria Math" w:eastAsiaTheme="minorEastAsia" w:hAnsi="Cambria Math"/>
+                                      <w:i/>
+                                      <w:color w:val="FF0000"/>
+                                    </w:rPr>
+                                  </m:ctrlPr>
+                                </m:fPr>
+                                <m:num>
+                                  <m:r>
+                                    <w:rPr>
+                                      <w:rFonts w:ascii="Cambria Math" w:eastAsiaTheme="minorEastAsia" w:hAnsi="Cambria Math"/>
+                                      <w:color w:val="FF0000"/>
+                                    </w:rPr>
+                                    <m:t>1</m:t>
+                                  </m:r>
+                                </m:num>
+                                <m:den>
+                                  <m:sSub>
+                                    <m:sSubPr>
+                                      <m:ctrlPr>
+                                        <w:rPr>
+                                          <w:rFonts w:ascii="Cambria Math" w:eastAsiaTheme="minorEastAsia" w:hAnsi="Cambria Math"/>
+                                          <w:i/>
+                                          <w:color w:val="FF0000"/>
+                                        </w:rPr>
+                                      </m:ctrlPr>
+                                    </m:sSubPr>
+                                    <m:e>
+                                      <m:r>
+                                        <w:rPr>
+                                          <w:rFonts w:ascii="Cambria Math" w:eastAsiaTheme="minorEastAsia" w:hAnsi="Cambria Math"/>
+                                          <w:color w:val="FF0000"/>
+                                        </w:rPr>
+                                        <m:t>n</m:t>
+                                      </m:r>
+                                    </m:e>
+                                    <m:sub>
+                                      <m:r>
+                                        <w:rPr>
+                                          <w:rFonts w:ascii="Cambria Math" w:eastAsiaTheme="minorEastAsia" w:hAnsi="Cambria Math"/>
+                                          <w:color w:val="FF0000"/>
+                                        </w:rPr>
+                                        <m:t>0</m:t>
+                                      </m:r>
+                                    </m:sub>
+                                  </m:sSub>
+                                </m:den>
+                              </m:f>
+                            </m:e>
+                          </m:d>
+                        </m:e>
+                      </m:rad>
+                    </m:den>
+                  </m:f>
+                  <m:r>
+                    <w:rPr>
+                      <w:rFonts w:ascii="Cambria Math" w:eastAsiaTheme="minorEastAsia" w:hAnsi="Cambria Math"/>
+                      <w:color w:val="FF0000"/>
+                    </w:rPr>
+                    <m:t>&gt;</m:t>
+                  </m:r>
+                  <m:sSub>
+                    <m:sSubPr>
+                      <m:ctrlPr>
+                        <w:rPr>
+                          <w:rFonts w:ascii="Cambria Math" w:eastAsiaTheme="minorEastAsia" w:hAnsi="Cambria Math"/>
+                          <w:i/>
+                          <w:color w:val="FF0000"/>
+                        </w:rPr>
+                      </m:ctrlPr>
+                    </m:sSubPr>
+                    <m:e>
+                      <m:r>
+                        <w:rPr>
+                          <w:rFonts w:ascii="Cambria Math" w:eastAsiaTheme="minorEastAsia" w:hAnsi="Cambria Math"/>
+                          <w:color w:val="FF0000"/>
+                        </w:rPr>
+                        <m:t>t</m:t>
+                      </m:r>
+                    </m:e>
+                    <m:sub>
+                      <m:r>
+                        <w:rPr>
+                          <w:rFonts w:ascii="Cambria Math" w:eastAsiaTheme="minorEastAsia" w:hAnsi="Cambria Math"/>
+                          <w:color w:val="FF0000"/>
+                        </w:rPr>
+                        <m:t>crit</m:t>
+                      </m:r>
+                    </m:sub>
+                  </m:sSub>
+                </m:e>
+                <m:e>
+                  <m:r>
+                    <w:rPr>
+                      <w:rFonts w:ascii="Cambria Math" w:eastAsiaTheme="minorEastAsia" w:hAnsi="Cambria Math"/>
+                      <w:color w:val="FF0000"/>
+                    </w:rPr>
+                    <m:t>δ=</m:t>
+                  </m:r>
+                  <m:sSub>
+                    <m:sSubPr>
+                      <m:ctrlPr>
+                        <w:rPr>
+                          <w:rFonts w:ascii="Cambria Math" w:eastAsiaTheme="minorEastAsia" w:hAnsi="Cambria Math"/>
+                          <w:i/>
+                          <w:color w:val="FF0000"/>
+                        </w:rPr>
+                      </m:ctrlPr>
+                    </m:sSubPr>
+                    <m:e>
+                      <m:r>
+                        <w:rPr>
+                          <w:rFonts w:ascii="Cambria Math" w:eastAsiaTheme="minorEastAsia" w:hAnsi="Cambria Math"/>
+                          <w:color w:val="FF0000"/>
+                        </w:rPr>
+                        <m:t>δ</m:t>
+                      </m:r>
+                    </m:e>
+                    <m:sub>
+                      <m:r>
+                        <w:rPr>
+                          <w:rFonts w:ascii="Cambria Math" w:eastAsiaTheme="minorEastAsia" w:hAnsi="Cambria Math"/>
+                          <w:color w:val="FF0000"/>
+                        </w:rPr>
+                        <m:t>a</m:t>
+                      </m:r>
+                    </m:sub>
+                  </m:sSub>
+                </m:e>
+              </m:d>
+            </m:e>
+          </m:func>
+          <m:r>
+            <w:rPr>
+              <w:rFonts w:ascii="Cambria Math" w:eastAsiaTheme="minorEastAsia" w:hAnsi="Cambria Math"/>
+              <w:color w:val="FF0000"/>
+            </w:rPr>
+            <m:t>+</m:t>
+          </m:r>
+          <m:r>
+            <m:rPr>
+              <m:sty m:val="p"/>
+            </m:rPr>
+            <w:rPr>
+              <w:rFonts w:ascii="Cambria Math" w:eastAsiaTheme="minorEastAsia" w:hAnsi="Cambria Math"/>
+              <w:color w:val="FF0000"/>
+            </w:rPr>
+            <m:t>Pr⁡</m:t>
+          </m:r>
+          <m:d>
+            <m:dPr>
+              <m:ctrlPr>
+                <w:rPr>
+                  <w:rFonts w:ascii="Cambria Math" w:eastAsiaTheme="minorEastAsia" w:hAnsi="Cambria Math"/>
+                  <w:i/>
+                  <w:color w:val="FF0000"/>
+                </w:rPr>
+              </m:ctrlPr>
+            </m:dPr>
+            <m:e>
+              <m:f>
+                <m:fPr>
+                  <m:ctrlPr>
+                    <w:rPr>
+                      <w:rFonts w:ascii="Cambria Math" w:eastAsiaTheme="minorEastAsia" w:hAnsi="Cambria Math"/>
+                      <w:i/>
+                      <w:color w:val="FF0000"/>
+                    </w:rPr>
+                  </m:ctrlPr>
+                </m:fPr>
+                <m:num>
+                  <m:d>
+                    <m:dPr>
+                      <m:ctrlPr>
+                        <w:rPr>
+                          <w:rFonts w:ascii="Cambria Math" w:eastAsiaTheme="minorEastAsia" w:hAnsi="Cambria Math"/>
+                          <w:i/>
+                          <w:color w:val="FF0000"/>
+                        </w:rPr>
+                      </m:ctrlPr>
+                    </m:dPr>
+                    <m:e>
+                      <m:acc>
+                        <m:accPr>
+                          <m:chr m:val="̅"/>
+                          <m:ctrlPr>
+                            <w:rPr>
+                              <w:rFonts w:ascii="Cambria Math" w:eastAsiaTheme="minorEastAsia" w:hAnsi="Cambria Math"/>
+                              <w:i/>
+                              <w:color w:val="FF0000"/>
+                            </w:rPr>
+                          </m:ctrlPr>
+                        </m:accPr>
+                        <m:e>
+                          <m:sSub>
+                            <m:sSubPr>
+                              <m:ctrlPr>
+                                <w:rPr>
+                                  <w:rFonts w:ascii="Cambria Math" w:eastAsiaTheme="minorEastAsia" w:hAnsi="Cambria Math"/>
+                                  <w:i/>
+                                  <w:color w:val="FF0000"/>
+                                </w:rPr>
+                              </m:ctrlPr>
+                            </m:sSubPr>
+                            <m:e>
+                              <m:r>
+                                <w:rPr>
+                                  <w:rFonts w:ascii="Cambria Math" w:eastAsiaTheme="minorEastAsia" w:hAnsi="Cambria Math"/>
+                                  <w:color w:val="FF0000"/>
+                                </w:rPr>
+                                <m:t>y</m:t>
+                              </m:r>
+                            </m:e>
+                            <m:sub>
+                              <m:r>
+                                <w:rPr>
+                                  <w:rFonts w:ascii="Cambria Math" w:eastAsiaTheme="minorEastAsia" w:hAnsi="Cambria Math"/>
+                                  <w:color w:val="FF0000"/>
+                                </w:rPr>
+                                <m:t>1</m:t>
+                              </m:r>
+                            </m:sub>
+                          </m:sSub>
+                        </m:e>
+                      </m:acc>
+                      <m:r>
+                        <w:rPr>
+                          <w:rFonts w:ascii="Cambria Math" w:eastAsiaTheme="minorEastAsia" w:hAnsi="Cambria Math"/>
+                          <w:color w:val="FF0000"/>
+                        </w:rPr>
+                        <m:t>-</m:t>
+                      </m:r>
+                      <m:acc>
+                        <m:accPr>
+                          <m:chr m:val="̅"/>
+                          <m:ctrlPr>
+                            <w:rPr>
+                              <w:rFonts w:ascii="Cambria Math" w:eastAsiaTheme="minorEastAsia" w:hAnsi="Cambria Math"/>
+                              <w:i/>
+                              <w:color w:val="FF0000"/>
+                            </w:rPr>
+                          </m:ctrlPr>
+                        </m:accPr>
+                        <m:e>
+                          <m:sSub>
+                            <m:sSubPr>
+                              <m:ctrlPr>
+                                <w:rPr>
+                                  <w:rFonts w:ascii="Cambria Math" w:eastAsiaTheme="minorEastAsia" w:hAnsi="Cambria Math"/>
+                                  <w:i/>
+                                  <w:color w:val="FF0000"/>
+                                </w:rPr>
+                              </m:ctrlPr>
+                            </m:sSubPr>
+                            <m:e>
+                              <m:r>
+                                <w:rPr>
+                                  <w:rFonts w:ascii="Cambria Math" w:eastAsiaTheme="minorEastAsia" w:hAnsi="Cambria Math"/>
+                                  <w:color w:val="FF0000"/>
+                                </w:rPr>
+                                <m:t>y</m:t>
+                              </m:r>
+                            </m:e>
+                            <m:sub>
+                              <m:r>
+                                <w:rPr>
+                                  <w:rFonts w:ascii="Cambria Math" w:eastAsiaTheme="minorEastAsia" w:hAnsi="Cambria Math"/>
+                                  <w:color w:val="FF0000"/>
+                                </w:rPr>
+                                <m:t>0</m:t>
+                              </m:r>
+                            </m:sub>
+                          </m:sSub>
+                        </m:e>
+                      </m:acc>
+                    </m:e>
+                  </m:d>
+                  <m:r>
+                    <w:rPr>
+                      <w:rFonts w:ascii="Cambria Math" w:eastAsiaTheme="minorEastAsia" w:hAnsi="Cambria Math"/>
+                      <w:color w:val="FF0000"/>
+                    </w:rPr>
+                    <m:t>-</m:t>
+                  </m:r>
+                  <m:sSub>
+                    <m:sSubPr>
+                      <m:ctrlPr>
+                        <w:rPr>
+                          <w:rFonts w:ascii="Cambria Math" w:eastAsiaTheme="minorEastAsia" w:hAnsi="Cambria Math"/>
+                          <w:i/>
+                          <w:color w:val="FF0000"/>
+                        </w:rPr>
+                      </m:ctrlPr>
+                    </m:sSubPr>
+                    <m:e>
+                      <m:r>
+                        <w:rPr>
+                          <w:rFonts w:ascii="Cambria Math" w:eastAsiaTheme="minorEastAsia" w:hAnsi="Cambria Math"/>
+                          <w:color w:val="FF0000"/>
+                        </w:rPr>
+                        <m:t>μ</m:t>
+                      </m:r>
+                    </m:e>
+                    <m:sub>
+                      <m:r>
+                        <w:rPr>
+                          <w:rFonts w:ascii="Cambria Math" w:eastAsiaTheme="minorEastAsia" w:hAnsi="Cambria Math"/>
+                          <w:color w:val="FF0000"/>
+                        </w:rPr>
+                        <m:t>d</m:t>
+                      </m:r>
+                    </m:sub>
+                  </m:sSub>
+                  <m:r>
+                    <w:rPr>
+                      <w:rFonts w:ascii="Cambria Math" w:eastAsiaTheme="minorEastAsia" w:hAnsi="Cambria Math"/>
+                      <w:color w:val="FF0000"/>
+                    </w:rPr>
+                    <m:t>+</m:t>
+                  </m:r>
+                  <m:sSub>
+                    <m:sSubPr>
+                      <m:ctrlPr>
+                        <w:rPr>
+                          <w:rFonts w:ascii="Cambria Math" w:eastAsiaTheme="minorEastAsia" w:hAnsi="Cambria Math"/>
+                          <w:i/>
+                          <w:color w:val="FF0000"/>
+                        </w:rPr>
+                      </m:ctrlPr>
+                    </m:sSubPr>
+                    <m:e>
+                      <m:r>
+                        <w:rPr>
+                          <w:rFonts w:ascii="Cambria Math" w:eastAsiaTheme="minorEastAsia" w:hAnsi="Cambria Math"/>
+                          <w:color w:val="FF0000"/>
+                        </w:rPr>
+                        <m:t>μ</m:t>
+                      </m:r>
+                    </m:e>
+                    <m:sub>
+                      <m:r>
+                        <w:rPr>
+                          <w:rFonts w:ascii="Cambria Math" w:eastAsiaTheme="minorEastAsia" w:hAnsi="Cambria Math"/>
+                          <w:color w:val="FF0000"/>
+                        </w:rPr>
+                        <m:t>d</m:t>
+                      </m:r>
+                    </m:sub>
+                  </m:sSub>
+                </m:num>
+                <m:den>
+                  <m:rad>
+                    <m:radPr>
+                      <m:degHide m:val="1"/>
+                      <m:ctrlPr>
+                        <w:rPr>
+                          <w:rFonts w:ascii="Cambria Math" w:eastAsiaTheme="minorEastAsia" w:hAnsi="Cambria Math"/>
+                          <w:i/>
+                          <w:color w:val="FF0000"/>
+                        </w:rPr>
+                      </m:ctrlPr>
+                    </m:radPr>
+                    <m:deg/>
+                    <m:e>
+                      <m:sSup>
+                        <m:sSupPr>
+                          <m:ctrlPr>
+                            <w:rPr>
+                              <w:rFonts w:ascii="Cambria Math" w:eastAsiaTheme="minorEastAsia" w:hAnsi="Cambria Math"/>
+                              <w:i/>
+                              <w:color w:val="FF0000"/>
+                            </w:rPr>
+                          </m:ctrlPr>
+                        </m:sSupPr>
+                        <m:e>
+                          <m:r>
+                            <w:rPr>
+                              <w:rFonts w:ascii="Cambria Math" w:eastAsiaTheme="minorEastAsia" w:hAnsi="Cambria Math"/>
+                              <w:color w:val="FF0000"/>
+                            </w:rPr>
+                            <m:t>s</m:t>
+                          </m:r>
+                        </m:e>
+                        <m:sup>
+                          <m:r>
+                            <w:rPr>
+                              <w:rFonts w:ascii="Cambria Math" w:eastAsiaTheme="minorEastAsia" w:hAnsi="Cambria Math"/>
+                              <w:color w:val="FF0000"/>
+                            </w:rPr>
+                            <m:t>2</m:t>
+                          </m:r>
+                        </m:sup>
+                      </m:sSup>
+                      <m:d>
+                        <m:dPr>
+                          <m:ctrlPr>
+                            <w:rPr>
+                              <w:rFonts w:ascii="Cambria Math" w:eastAsiaTheme="minorEastAsia" w:hAnsi="Cambria Math"/>
+                              <w:i/>
+                              <w:color w:val="FF0000"/>
+                            </w:rPr>
+                          </m:ctrlPr>
+                        </m:dPr>
+                        <m:e>
+                          <m:f>
+                            <m:fPr>
+                              <m:ctrlPr>
+                                <w:rPr>
+                                  <w:rFonts w:ascii="Cambria Math" w:eastAsiaTheme="minorEastAsia" w:hAnsi="Cambria Math"/>
+                                  <w:i/>
+                                  <w:color w:val="FF0000"/>
+                                </w:rPr>
+                              </m:ctrlPr>
+                            </m:fPr>
+                            <m:num>
+                              <m:r>
+                                <w:rPr>
+                                  <w:rFonts w:ascii="Cambria Math" w:eastAsiaTheme="minorEastAsia" w:hAnsi="Cambria Math"/>
+                                  <w:color w:val="FF0000"/>
+                                </w:rPr>
+                                <m:t>1</m:t>
+                              </m:r>
+                            </m:num>
+                            <m:den>
+                              <m:sSub>
+                                <m:sSubPr>
+                                  <m:ctrlPr>
+                                    <w:rPr>
+                                      <w:rFonts w:ascii="Cambria Math" w:eastAsiaTheme="minorEastAsia" w:hAnsi="Cambria Math"/>
+                                      <w:i/>
+                                      <w:color w:val="FF0000"/>
+                                    </w:rPr>
+                                  </m:ctrlPr>
+                                </m:sSubPr>
+                                <m:e>
+                                  <m:r>
+                                    <w:rPr>
+                                      <w:rFonts w:ascii="Cambria Math" w:eastAsiaTheme="minorEastAsia" w:hAnsi="Cambria Math"/>
+                                      <w:color w:val="FF0000"/>
+                                    </w:rPr>
+                                    <m:t>n</m:t>
+                                  </m:r>
+                                </m:e>
+                                <m:sub>
+                                  <m:r>
+                                    <w:rPr>
+                                      <w:rFonts w:ascii="Cambria Math" w:eastAsiaTheme="minorEastAsia" w:hAnsi="Cambria Math"/>
+                                      <w:color w:val="FF0000"/>
+                                    </w:rPr>
+                                    <m:t>1</m:t>
+                                  </m:r>
+                                </m:sub>
+                              </m:sSub>
+                            </m:den>
+                          </m:f>
+                          <m:r>
+                            <w:rPr>
+                              <w:rFonts w:ascii="Cambria Math" w:eastAsiaTheme="minorEastAsia" w:hAnsi="Cambria Math"/>
+                              <w:color w:val="FF0000"/>
+                            </w:rPr>
+                            <m:t>+</m:t>
+                          </m:r>
+                          <m:f>
+                            <m:fPr>
+                              <m:ctrlPr>
+                                <w:rPr>
+                                  <w:rFonts w:ascii="Cambria Math" w:eastAsiaTheme="minorEastAsia" w:hAnsi="Cambria Math"/>
+                                  <w:i/>
+                                  <w:color w:val="FF0000"/>
+                                </w:rPr>
+                              </m:ctrlPr>
+                            </m:fPr>
+                            <m:num>
+                              <m:r>
+                                <w:rPr>
+                                  <w:rFonts w:ascii="Cambria Math" w:eastAsiaTheme="minorEastAsia" w:hAnsi="Cambria Math"/>
+                                  <w:color w:val="FF0000"/>
+                                </w:rPr>
+                                <m:t>1</m:t>
+                              </m:r>
+                            </m:num>
+                            <m:den>
+                              <m:sSub>
+                                <m:sSubPr>
+                                  <m:ctrlPr>
+                                    <w:rPr>
+                                      <w:rFonts w:ascii="Cambria Math" w:eastAsiaTheme="minorEastAsia" w:hAnsi="Cambria Math"/>
+                                      <w:i/>
+                                      <w:color w:val="FF0000"/>
+                                    </w:rPr>
+                                  </m:ctrlPr>
+                                </m:sSubPr>
+                                <m:e>
+                                  <m:r>
+                                    <w:rPr>
+                                      <w:rFonts w:ascii="Cambria Math" w:eastAsiaTheme="minorEastAsia" w:hAnsi="Cambria Math"/>
+                                      <w:color w:val="FF0000"/>
+                                    </w:rPr>
+                                    <m:t>n</m:t>
+                                  </m:r>
+                                </m:e>
+                                <m:sub>
+                                  <m:r>
+                                    <w:rPr>
+                                      <w:rFonts w:ascii="Cambria Math" w:eastAsiaTheme="minorEastAsia" w:hAnsi="Cambria Math"/>
+                                      <w:color w:val="FF0000"/>
+                                    </w:rPr>
+                                    <m:t>0</m:t>
+                                  </m:r>
+                                </m:sub>
+                              </m:sSub>
+                            </m:den>
+                          </m:f>
+                        </m:e>
+                      </m:d>
+                    </m:e>
+                  </m:rad>
+                </m:den>
+              </m:f>
+              <m:r>
+                <w:rPr>
+                  <w:rFonts w:ascii="Cambria Math" w:eastAsiaTheme="minorEastAsia" w:hAnsi="Cambria Math"/>
+                  <w:color w:val="FF0000"/>
+                </w:rPr>
+                <m:t>&lt;-</m:t>
+              </m:r>
+              <m:sSub>
+                <m:sSubPr>
+                  <m:ctrlPr>
+                    <w:rPr>
+                      <w:rFonts w:ascii="Cambria Math" w:eastAsiaTheme="minorEastAsia" w:hAnsi="Cambria Math"/>
+                      <w:i/>
+                      <w:color w:val="FF0000"/>
+                    </w:rPr>
+                  </m:ctrlPr>
+                </m:sSubPr>
+                <m:e>
+                  <m:r>
+                    <w:rPr>
+                      <w:rFonts w:ascii="Cambria Math" w:eastAsiaTheme="minorEastAsia" w:hAnsi="Cambria Math"/>
+                      <w:color w:val="FF0000"/>
+                    </w:rPr>
+                    <m:t>t</m:t>
+                  </m:r>
+                </m:e>
+                <m:sub>
+                  <m:r>
+                    <w:rPr>
+                      <w:rFonts w:ascii="Cambria Math" w:eastAsiaTheme="minorEastAsia" w:hAnsi="Cambria Math"/>
+                      <w:color w:val="FF0000"/>
+                    </w:rPr>
+                    <m:t>crit</m:t>
+                  </m:r>
+                </m:sub>
+              </m:sSub>
+            </m:e>
+            <m:e>
+              <m:r>
+                <w:rPr>
+                  <w:rFonts w:ascii="Cambria Math" w:eastAsiaTheme="minorEastAsia" w:hAnsi="Cambria Math"/>
+                  <w:color w:val="FF0000"/>
+                </w:rPr>
+                <m:t>δ=</m:t>
+              </m:r>
+              <m:sSub>
+                <m:sSubPr>
+                  <m:ctrlPr>
+                    <w:rPr>
+                      <w:rFonts w:ascii="Cambria Math" w:eastAsiaTheme="minorEastAsia" w:hAnsi="Cambria Math"/>
+                      <w:i/>
+                      <w:color w:val="FF0000"/>
+                    </w:rPr>
+                  </m:ctrlPr>
+                </m:sSubPr>
+                <m:e>
+                  <m:r>
+                    <w:rPr>
+                      <w:rFonts w:ascii="Cambria Math" w:eastAsiaTheme="minorEastAsia" w:hAnsi="Cambria Math"/>
+                      <w:color w:val="FF0000"/>
+                    </w:rPr>
+                    <m:t>δ</m:t>
+                  </m:r>
+                </m:e>
+                <m:sub>
+                  <m:r>
+                    <w:rPr>
+                      <w:rFonts w:ascii="Cambria Math" w:eastAsiaTheme="minorEastAsia" w:hAnsi="Cambria Math"/>
+                      <w:color w:val="FF0000"/>
+                    </w:rPr>
+                    <m:t>a</m:t>
+                  </m:r>
+                </m:sub>
+              </m:sSub>
+            </m:e>
+          </m:d>
+        </m:oMath>
+      </m:oMathPara>
+    </w:p>
+    <w:p>
+      <w:pPr>
+        <w:rPr>
+          <w:rFonts w:eastAsiaTheme="minorEastAsia"/>
+        </w:rPr>
+      </w:pPr>
     </w:p>
     <w:p>
       <w:pPr>
@@ -2872,6 +3854,7 @@
             <w:rPr>
               <w:rFonts w:ascii="Cambria Math" w:eastAsiaTheme="minorEastAsia" w:hAnsi="Cambria Math"/>
             </w:rPr>
+            <w:lastRenderedPageBreak/>
             <m:t>=1-</m:t>
           </m:r>
           <m:r>
@@ -3326,6 +4309,358 @@
       <w:pPr>
         <w:rPr>
           <w:rFonts w:eastAsiaTheme="minorEastAsia"/>
+          <w:color w:val="FF0000"/>
+        </w:rPr>
+      </w:pPr>
+      <w:r>
+        <w:rPr>
+          <w:rFonts w:eastAsiaTheme="minorEastAsia"/>
+          <w:color w:val="FF0000"/>
+        </w:rPr>
+        <w:t>For a two-sided test, should the power function be:</w:t>
+      </w:r>
+    </w:p>
+    <w:p>
+      <w:pPr>
+        <w:rPr>
+          <w:rFonts w:eastAsiaTheme="minorEastAsia"/>
+          <w:color w:val="FF0000"/>
+        </w:rPr>
+      </w:pPr>
+      <m:oMathPara>
+        <m:oMath>
+          <m:r>
+            <w:rPr>
+              <w:rFonts w:ascii="Cambria Math" w:eastAsiaTheme="minorEastAsia" w:hAnsi="Cambria Math"/>
+              <w:color w:val="FF0000"/>
+            </w:rPr>
+            <m:t>1-β=1-</m:t>
+          </m:r>
+          <m:r>
+            <m:rPr>
+              <m:sty m:val="p"/>
+            </m:rPr>
+            <w:rPr>
+              <w:rFonts w:ascii="Cambria Math" w:eastAsiaTheme="minorEastAsia" w:hAnsi="Cambria Math"/>
+              <w:color w:val="FF0000"/>
+            </w:rPr>
+            <m:t>Φ</m:t>
+          </m:r>
+          <m:d>
+            <m:dPr>
+              <m:ctrlPr>
+                <w:rPr>
+                  <w:rFonts w:ascii="Cambria Math" w:eastAsiaTheme="minorEastAsia" w:hAnsi="Cambria Math"/>
+                  <w:i/>
+                  <w:color w:val="FF0000"/>
+                </w:rPr>
+              </m:ctrlPr>
+            </m:dPr>
+            <m:e>
+              <m:sSub>
+                <m:sSubPr>
+                  <m:ctrlPr>
+                    <w:rPr>
+                      <w:rFonts w:ascii="Cambria Math" w:eastAsiaTheme="minorEastAsia" w:hAnsi="Cambria Math"/>
+                      <w:i/>
+                      <w:color w:val="FF0000"/>
+                    </w:rPr>
+                  </m:ctrlPr>
+                </m:sSubPr>
+                <m:e>
+                  <m:r>
+                    <w:rPr>
+                      <w:rFonts w:ascii="Cambria Math" w:eastAsiaTheme="minorEastAsia" w:hAnsi="Cambria Math"/>
+                      <w:color w:val="FF0000"/>
+                    </w:rPr>
+                    <m:t>t</m:t>
+                  </m:r>
+                </m:e>
+                <m:sub>
+                  <m:r>
+                    <w:rPr>
+                      <w:rFonts w:ascii="Cambria Math" w:eastAsiaTheme="minorEastAsia" w:hAnsi="Cambria Math"/>
+                      <w:color w:val="FF0000"/>
+                    </w:rPr>
+                    <m:t>crit</m:t>
+                  </m:r>
+                </m:sub>
+              </m:sSub>
+              <m:r>
+                <w:rPr>
+                  <w:rFonts w:ascii="Cambria Math" w:eastAsiaTheme="minorEastAsia" w:hAnsi="Cambria Math"/>
+                  <w:color w:val="FF0000"/>
+                </w:rPr>
+                <m:t>-</m:t>
+              </m:r>
+              <m:sSub>
+                <m:sSubPr>
+                  <m:ctrlPr>
+                    <w:rPr>
+                      <w:rFonts w:ascii="Cambria Math" w:eastAsiaTheme="minorEastAsia" w:hAnsi="Cambria Math"/>
+                      <w:i/>
+                      <w:color w:val="FF0000"/>
+                    </w:rPr>
+                  </m:ctrlPr>
+                </m:sSubPr>
+                <m:e>
+                  <m:r>
+                    <w:rPr>
+                      <w:rFonts w:ascii="Cambria Math" w:eastAsiaTheme="minorEastAsia" w:hAnsi="Cambria Math"/>
+                      <w:color w:val="FF0000"/>
+                    </w:rPr>
+                    <m:t>δ</m:t>
+                  </m:r>
+                </m:e>
+                <m:sub>
+                  <m:r>
+                    <w:rPr>
+                      <w:rFonts w:ascii="Cambria Math" w:eastAsiaTheme="minorEastAsia" w:hAnsi="Cambria Math"/>
+                      <w:color w:val="FF0000"/>
+                    </w:rPr>
+                    <m:t>a</m:t>
+                  </m:r>
+                </m:sub>
+              </m:sSub>
+              <m:rad>
+                <m:radPr>
+                  <m:degHide m:val="1"/>
+                  <m:ctrlPr>
+                    <w:rPr>
+                      <w:rFonts w:ascii="Cambria Math" w:eastAsiaTheme="minorEastAsia" w:hAnsi="Cambria Math"/>
+                      <w:i/>
+                      <w:color w:val="FF0000"/>
+                    </w:rPr>
+                  </m:ctrlPr>
+                </m:radPr>
+                <m:deg/>
+                <m:e>
+                  <m:f>
+                    <m:fPr>
+                      <m:ctrlPr>
+                        <w:rPr>
+                          <w:rFonts w:ascii="Cambria Math" w:eastAsiaTheme="minorEastAsia" w:hAnsi="Cambria Math"/>
+                          <w:i/>
+                          <w:color w:val="FF0000"/>
+                        </w:rPr>
+                      </m:ctrlPr>
+                    </m:fPr>
+                    <m:num>
+                      <m:r>
+                        <w:rPr>
+                          <w:rFonts w:ascii="Cambria Math" w:eastAsiaTheme="minorEastAsia" w:hAnsi="Cambria Math"/>
+                          <w:color w:val="FF0000"/>
+                        </w:rPr>
+                        <m:t>n</m:t>
+                      </m:r>
+                    </m:num>
+                    <m:den>
+                      <m:r>
+                        <w:rPr>
+                          <w:rFonts w:ascii="Cambria Math" w:eastAsiaTheme="minorEastAsia" w:hAnsi="Cambria Math"/>
+                          <w:color w:val="FF0000"/>
+                        </w:rPr>
+                        <m:t>2</m:t>
+                      </m:r>
+                    </m:den>
+                  </m:f>
+                </m:e>
+              </m:rad>
+            </m:e>
+          </m:d>
+          <m:r>
+            <w:rPr>
+              <w:rFonts w:ascii="Cambria Math" w:eastAsiaTheme="minorEastAsia" w:hAnsi="Cambria Math"/>
+              <w:color w:val="FF0000"/>
+            </w:rPr>
+            <m:t>+</m:t>
+          </m:r>
+          <m:r>
+            <m:rPr>
+              <m:sty m:val="p"/>
+            </m:rPr>
+            <w:rPr>
+              <w:rFonts w:ascii="Cambria Math" w:eastAsiaTheme="minorEastAsia" w:hAnsi="Cambria Math"/>
+              <w:color w:val="FF0000"/>
+            </w:rPr>
+            <m:t>Φ</m:t>
+          </m:r>
+          <m:d>
+            <m:dPr>
+              <m:ctrlPr>
+                <w:rPr>
+                  <w:rFonts w:ascii="Cambria Math" w:eastAsiaTheme="minorEastAsia" w:hAnsi="Cambria Math"/>
+                  <w:i/>
+                  <w:color w:val="FF0000"/>
+                </w:rPr>
+              </m:ctrlPr>
+            </m:dPr>
+            <m:e>
+              <m:r>
+                <w:rPr>
+                  <w:rFonts w:ascii="Cambria Math" w:eastAsiaTheme="minorEastAsia" w:hAnsi="Cambria Math"/>
+                  <w:color w:val="FF0000"/>
+                </w:rPr>
+                <m:t>-</m:t>
+              </m:r>
+              <m:sSub>
+                <m:sSubPr>
+                  <m:ctrlPr>
+                    <w:rPr>
+                      <w:rFonts w:ascii="Cambria Math" w:eastAsiaTheme="minorEastAsia" w:hAnsi="Cambria Math"/>
+                      <w:i/>
+                      <w:color w:val="FF0000"/>
+                    </w:rPr>
+                  </m:ctrlPr>
+                </m:sSubPr>
+                <m:e>
+                  <m:r>
+                    <w:rPr>
+                      <w:rFonts w:ascii="Cambria Math" w:eastAsiaTheme="minorEastAsia" w:hAnsi="Cambria Math"/>
+                      <w:color w:val="FF0000"/>
+                    </w:rPr>
+                    <m:t>t</m:t>
+                  </m:r>
+                </m:e>
+                <m:sub>
+                  <m:r>
+                    <w:rPr>
+                      <w:rFonts w:ascii="Cambria Math" w:eastAsiaTheme="minorEastAsia" w:hAnsi="Cambria Math"/>
+                      <w:color w:val="FF0000"/>
+                    </w:rPr>
+                    <m:t>crit</m:t>
+                  </m:r>
+                </m:sub>
+              </m:sSub>
+              <m:r>
+                <w:rPr>
+                  <w:rFonts w:ascii="Cambria Math" w:eastAsiaTheme="minorEastAsia" w:hAnsi="Cambria Math"/>
+                  <w:color w:val="FF0000"/>
+                </w:rPr>
+                <m:t>-</m:t>
+              </m:r>
+              <m:sSub>
+                <m:sSubPr>
+                  <m:ctrlPr>
+                    <w:rPr>
+                      <w:rFonts w:ascii="Cambria Math" w:eastAsiaTheme="minorEastAsia" w:hAnsi="Cambria Math"/>
+                      <w:i/>
+                      <w:color w:val="FF0000"/>
+                    </w:rPr>
+                  </m:ctrlPr>
+                </m:sSubPr>
+                <m:e>
+                  <m:r>
+                    <w:rPr>
+                      <w:rFonts w:ascii="Cambria Math" w:eastAsiaTheme="minorEastAsia" w:hAnsi="Cambria Math"/>
+                      <w:color w:val="FF0000"/>
+                    </w:rPr>
+                    <m:t>δ</m:t>
+                  </m:r>
+                </m:e>
+                <m:sub>
+                  <m:r>
+                    <w:rPr>
+                      <w:rFonts w:ascii="Cambria Math" w:eastAsiaTheme="minorEastAsia" w:hAnsi="Cambria Math"/>
+                      <w:color w:val="FF0000"/>
+                    </w:rPr>
+                    <m:t>a</m:t>
+                  </m:r>
+                </m:sub>
+              </m:sSub>
+              <m:rad>
+                <m:radPr>
+                  <m:degHide m:val="1"/>
+                  <m:ctrlPr>
+                    <w:rPr>
+                      <w:rFonts w:ascii="Cambria Math" w:eastAsiaTheme="minorEastAsia" w:hAnsi="Cambria Math"/>
+                      <w:i/>
+                      <w:color w:val="FF0000"/>
+                    </w:rPr>
+                  </m:ctrlPr>
+                </m:radPr>
+                <m:deg/>
+                <m:e>
+                  <m:f>
+                    <m:fPr>
+                      <m:ctrlPr>
+                        <w:rPr>
+                          <w:rFonts w:ascii="Cambria Math" w:eastAsiaTheme="minorEastAsia" w:hAnsi="Cambria Math"/>
+                          <w:i/>
+                          <w:color w:val="FF0000"/>
+                        </w:rPr>
+                      </m:ctrlPr>
+                    </m:fPr>
+                    <m:num>
+                      <m:r>
+                        <w:rPr>
+                          <w:rFonts w:ascii="Cambria Math" w:eastAsiaTheme="minorEastAsia" w:hAnsi="Cambria Math"/>
+                          <w:color w:val="FF0000"/>
+                        </w:rPr>
+                        <m:t>n</m:t>
+                      </m:r>
+                    </m:num>
+                    <m:den>
+                      <m:r>
+                        <w:rPr>
+                          <w:rFonts w:ascii="Cambria Math" w:eastAsiaTheme="minorEastAsia" w:hAnsi="Cambria Math"/>
+                          <w:color w:val="FF0000"/>
+                        </w:rPr>
+                        <m:t>2</m:t>
+                      </m:r>
+                    </m:den>
+                  </m:f>
+                </m:e>
+              </m:rad>
+              <m:r>
+                <w:rPr>
+                  <w:rFonts w:ascii="Cambria Math" w:eastAsiaTheme="minorEastAsia" w:hAnsi="Cambria Math"/>
+                  <w:color w:val="FF0000"/>
+                </w:rPr>
+                <m:t xml:space="preserve"> </m:t>
+              </m:r>
+            </m:e>
+          </m:d>
+        </m:oMath>
+      </m:oMathPara>
+    </w:p>
+    <w:p>
+      <w:pPr>
+        <w:rPr>
+          <w:rFonts w:eastAsiaTheme="minorEastAsia"/>
+          <w:b/>
+          <w:bCs/>
+          <w:color w:val="FF0000"/>
+        </w:rPr>
+      </w:pPr>
+      <w:r>
+        <w:rPr>
+          <w:rFonts w:eastAsiaTheme="minorEastAsia"/>
+          <w:b/>
+          <w:bCs/>
+          <w:color w:val="FF0000"/>
+        </w:rPr>
+        <w:t xml:space="preserve">But I do not how to solve for n in this case. </w:t>
+      </w:r>
+    </w:p>
+    <w:p>
+      <w:pPr>
+        <w:rPr>
+          <w:rFonts w:eastAsiaTheme="minorEastAsia"/>
+        </w:rPr>
+      </w:pPr>
+    </w:p>
+    <w:p>
+      <w:pPr>
+        <w:rPr>
+          <w:rFonts w:eastAsiaTheme="minorEastAsia"/>
+        </w:rPr>
+      </w:pPr>
+    </w:p>
+    <w:p>
+      <w:pPr>
+        <w:rPr>
+          <w:rFonts w:eastAsiaTheme="minorEastAsia"/>
         </w:rPr>
       </w:pPr>
       <w:r>
@@ -3441,6 +4776,12 @@
                         </w:rPr>
                         <m:t>crit</m:t>
                       </m:r>
+                      <m:r>
+                        <w:rPr>
+                          <w:rFonts w:ascii="Cambria Math" w:eastAsiaTheme="minorEastAsia" w:hAnsi="Cambria Math"/>
+                        </w:rPr>
+                        <m:t>,n-2</m:t>
+                      </m:r>
                     </m:sub>
                   </m:sSub>
                   <m:r>
@@ -3472,6 +4813,12 @@
                           <w:rFonts w:ascii="Cambria Math" w:eastAsiaTheme="minorEastAsia" w:hAnsi="Cambria Math"/>
                         </w:rPr>
                         <m:t>1-β</m:t>
+                      </m:r>
+                      <m:r>
+                        <w:rPr>
+                          <w:rFonts w:ascii="Cambria Math" w:eastAsiaTheme="minorEastAsia" w:hAnsi="Cambria Math"/>
+                        </w:rPr>
+                        <m:t>,n-2</m:t>
                       </m:r>
                     </m:sub>
                   </m:sSub>
@@ -3529,6 +4876,529 @@
       <w:pPr>
         <w:rPr>
           <w:rFonts w:eastAsiaTheme="minorEastAsia"/>
+        </w:rPr>
+      </w:pPr>
+    </w:p>
+    <w:p>
+      <w:pPr>
+        <w:rPr>
+          <w:rFonts w:eastAsiaTheme="minorEastAsia"/>
+          <w:highlight w:val="yellow"/>
+        </w:rPr>
+      </w:pPr>
+      <w:r>
+        <w:rPr>
+          <w:rFonts w:eastAsiaTheme="minorEastAsia"/>
+          <w:highlight w:val="yellow"/>
+        </w:rPr>
+        <w:t>MDES (see attached paper, page 45):</w:t>
+      </w:r>
+    </w:p>
+    <w:p>
+      <w:pPr>
+        <w:rPr>
+          <w:rFonts w:eastAsiaTheme="minorEastAsia"/>
+          <w:highlight w:val="yellow"/>
+        </w:rPr>
+      </w:pPr>
+      <m:oMathPara>
+        <m:oMath>
+          <m:r>
+            <w:rPr>
+              <w:rFonts w:ascii="Cambria Math" w:eastAsiaTheme="minorEastAsia" w:hAnsi="Cambria Math"/>
+              <w:highlight w:val="yellow"/>
+            </w:rPr>
+            <m:t>n=</m:t>
+          </m:r>
+          <m:f>
+            <m:fPr>
+              <m:ctrlPr>
+                <w:rPr>
+                  <w:rFonts w:ascii="Cambria Math" w:eastAsiaTheme="minorEastAsia" w:hAnsi="Cambria Math"/>
+                  <w:i/>
+                  <w:highlight w:val="yellow"/>
+                </w:rPr>
+              </m:ctrlPr>
+            </m:fPr>
+            <m:num>
+              <m:sSup>
+                <m:sSupPr>
+                  <m:ctrlPr>
+                    <w:rPr>
+                      <w:rFonts w:ascii="Cambria Math" w:eastAsiaTheme="minorEastAsia" w:hAnsi="Cambria Math"/>
+                      <w:i/>
+                      <w:highlight w:val="yellow"/>
+                    </w:rPr>
+                  </m:ctrlPr>
+                </m:sSupPr>
+                <m:e>
+                  <m:d>
+                    <m:dPr>
+                      <m:ctrlPr>
+                        <w:rPr>
+                          <w:rFonts w:ascii="Cambria Math" w:eastAsiaTheme="minorEastAsia" w:hAnsi="Cambria Math"/>
+                          <w:i/>
+                          <w:highlight w:val="yellow"/>
+                        </w:rPr>
+                      </m:ctrlPr>
+                    </m:dPr>
+                    <m:e>
+                      <m:sSub>
+                        <m:sSubPr>
+                          <m:ctrlPr>
+                            <w:rPr>
+                              <w:rFonts w:ascii="Cambria Math" w:eastAsiaTheme="minorEastAsia" w:hAnsi="Cambria Math"/>
+                              <w:i/>
+                              <w:highlight w:val="yellow"/>
+                            </w:rPr>
+                          </m:ctrlPr>
+                        </m:sSubPr>
+                        <m:e>
+                          <m:r>
+                            <w:rPr>
+                              <w:rFonts w:ascii="Cambria Math" w:eastAsiaTheme="minorEastAsia" w:hAnsi="Cambria Math"/>
+                              <w:highlight w:val="yellow"/>
+                            </w:rPr>
+                            <m:t>t</m:t>
+                          </m:r>
+                        </m:e>
+                        <m:sub>
+                          <m:r>
+                            <w:rPr>
+                              <w:rFonts w:ascii="Cambria Math" w:eastAsiaTheme="minorEastAsia" w:hAnsi="Cambria Math"/>
+                              <w:highlight w:val="yellow"/>
+                            </w:rPr>
+                            <m:t>crit</m:t>
+                          </m:r>
+                        </m:sub>
+                      </m:sSub>
+                      <m:r>
+                        <w:rPr>
+                          <w:rFonts w:ascii="Cambria Math" w:eastAsiaTheme="minorEastAsia" w:hAnsi="Cambria Math"/>
+                          <w:highlight w:val="yellow"/>
+                        </w:rPr>
+                        <m:t>+</m:t>
+                      </m:r>
+                      <m:sSub>
+                        <m:sSubPr>
+                          <m:ctrlPr>
+                            <w:rPr>
+                              <w:rFonts w:ascii="Cambria Math" w:eastAsiaTheme="minorEastAsia" w:hAnsi="Cambria Math"/>
+                              <w:i/>
+                              <w:highlight w:val="yellow"/>
+                            </w:rPr>
+                          </m:ctrlPr>
+                        </m:sSubPr>
+                        <m:e>
+                          <m:r>
+                            <w:rPr>
+                              <w:rFonts w:ascii="Cambria Math" w:eastAsiaTheme="minorEastAsia" w:hAnsi="Cambria Math"/>
+                              <w:highlight w:val="yellow"/>
+                            </w:rPr>
+                            <m:t>t</m:t>
+                          </m:r>
+                        </m:e>
+                        <m:sub>
+                          <m:r>
+                            <w:rPr>
+                              <w:rFonts w:ascii="Cambria Math" w:eastAsiaTheme="minorEastAsia" w:hAnsi="Cambria Math"/>
+                              <w:highlight w:val="yellow"/>
+                            </w:rPr>
+                            <m:t>1-β</m:t>
+                          </m:r>
+                        </m:sub>
+                      </m:sSub>
+                    </m:e>
+                  </m:d>
+                </m:e>
+                <m:sup>
+                  <m:r>
+                    <w:rPr>
+                      <w:rFonts w:ascii="Cambria Math" w:eastAsiaTheme="minorEastAsia" w:hAnsi="Cambria Math"/>
+                      <w:highlight w:val="yellow"/>
+                    </w:rPr>
+                    <m:t>2</m:t>
+                  </m:r>
+                </m:sup>
+              </m:sSup>
+            </m:num>
+            <m:den>
+              <m:sSubSup>
+                <m:sSubSupPr>
+                  <m:ctrlPr>
+                    <w:rPr>
+                      <w:rFonts w:ascii="Cambria Math" w:eastAsiaTheme="minorEastAsia" w:hAnsi="Cambria Math"/>
+                      <w:i/>
+                      <w:highlight w:val="yellow"/>
+                    </w:rPr>
+                  </m:ctrlPr>
+                </m:sSubSupPr>
+                <m:e>
+                  <m:r>
+                    <w:rPr>
+                      <w:rFonts w:ascii="Cambria Math" w:eastAsiaTheme="minorEastAsia" w:hAnsi="Cambria Math"/>
+                      <w:highlight w:val="yellow"/>
+                    </w:rPr>
+                    <m:t>δ</m:t>
+                  </m:r>
+                </m:e>
+                <m:sub>
+                  <m:r>
+                    <w:rPr>
+                      <w:rFonts w:ascii="Cambria Math" w:eastAsiaTheme="minorEastAsia" w:hAnsi="Cambria Math"/>
+                      <w:highlight w:val="yellow"/>
+                    </w:rPr>
+                    <m:t>a</m:t>
+                  </m:r>
+                </m:sub>
+                <m:sup>
+                  <m:r>
+                    <w:rPr>
+                      <w:rFonts w:ascii="Cambria Math" w:eastAsiaTheme="minorEastAsia" w:hAnsi="Cambria Math"/>
+                      <w:highlight w:val="yellow"/>
+                    </w:rPr>
+                    <m:t>2</m:t>
+                  </m:r>
+                </m:sup>
+              </m:sSubSup>
+            </m:den>
+          </m:f>
+          <m:d>
+            <m:dPr>
+              <m:ctrlPr>
+                <w:rPr>
+                  <w:rFonts w:ascii="Cambria Math" w:eastAsiaTheme="minorEastAsia" w:hAnsi="Cambria Math"/>
+                  <w:i/>
+                  <w:highlight w:val="yellow"/>
+                </w:rPr>
+              </m:ctrlPr>
+            </m:dPr>
+            <m:e>
+              <m:f>
+                <m:fPr>
+                  <m:ctrlPr>
+                    <w:rPr>
+                      <w:rFonts w:ascii="Cambria Math" w:eastAsiaTheme="minorEastAsia" w:hAnsi="Cambria Math"/>
+                      <w:i/>
+                      <w:highlight w:val="yellow"/>
+                    </w:rPr>
+                  </m:ctrlPr>
+                </m:fPr>
+                <m:num>
+                  <m:r>
+                    <w:rPr>
+                      <w:rFonts w:ascii="Cambria Math" w:eastAsiaTheme="minorEastAsia" w:hAnsi="Cambria Math"/>
+                      <w:highlight w:val="yellow"/>
+                    </w:rPr>
+                    <m:t>1</m:t>
+                  </m:r>
+                </m:num>
+                <m:den>
+                  <m:r>
+                    <w:rPr>
+                      <w:rFonts w:ascii="Cambria Math" w:eastAsiaTheme="minorEastAsia" w:hAnsi="Cambria Math"/>
+                      <w:highlight w:val="yellow"/>
+                    </w:rPr>
+                    <m:t>P</m:t>
+                  </m:r>
+                  <m:d>
+                    <m:dPr>
+                      <m:ctrlPr>
+                        <w:rPr>
+                          <w:rFonts w:ascii="Cambria Math" w:eastAsiaTheme="minorEastAsia" w:hAnsi="Cambria Math"/>
+                          <w:i/>
+                          <w:highlight w:val="yellow"/>
+                        </w:rPr>
+                      </m:ctrlPr>
+                    </m:dPr>
+                    <m:e>
+                      <m:r>
+                        <w:rPr>
+                          <w:rFonts w:ascii="Cambria Math" w:eastAsiaTheme="minorEastAsia" w:hAnsi="Cambria Math"/>
+                          <w:highlight w:val="yellow"/>
+                        </w:rPr>
+                        <m:t>1-P</m:t>
+                      </m:r>
+                    </m:e>
+                  </m:d>
+                </m:den>
+              </m:f>
+            </m:e>
+          </m:d>
+        </m:oMath>
+      </m:oMathPara>
+    </w:p>
+    <w:p>
+      <w:pPr>
+        <w:rPr>
+          <w:rFonts w:eastAsiaTheme="minorEastAsia"/>
+        </w:rPr>
+      </w:pPr>
+      <w:r>
+        <w:rPr>
+          <w:rFonts w:eastAsiaTheme="minorEastAsia"/>
+          <w:highlight w:val="yellow"/>
+        </w:rPr>
+        <w:t xml:space="preserve">Where here </w:t>
+      </w:r>
+      <m:oMath>
+        <m:r>
+          <w:rPr>
+            <w:rFonts w:ascii="Cambria Math" w:eastAsiaTheme="minorEastAsia" w:hAnsi="Cambria Math"/>
+            <w:highlight w:val="yellow"/>
+          </w:rPr>
+          <m:t>n=</m:t>
+        </m:r>
+        <m:sSub>
+          <m:sSubPr>
+            <m:ctrlPr>
+              <w:rPr>
+                <w:rFonts w:ascii="Cambria Math" w:eastAsiaTheme="minorEastAsia" w:hAnsi="Cambria Math"/>
+                <w:i/>
+                <w:highlight w:val="yellow"/>
+              </w:rPr>
+            </m:ctrlPr>
+          </m:sSubPr>
+          <m:e>
+            <m:r>
+              <w:rPr>
+                <w:rFonts w:ascii="Cambria Math" w:eastAsiaTheme="minorEastAsia" w:hAnsi="Cambria Math"/>
+                <w:highlight w:val="yellow"/>
+              </w:rPr>
+              <m:t>n</m:t>
+            </m:r>
+          </m:e>
+          <m:sub>
+            <m:r>
+              <w:rPr>
+                <w:rFonts w:ascii="Cambria Math" w:eastAsiaTheme="minorEastAsia" w:hAnsi="Cambria Math"/>
+                <w:highlight w:val="yellow"/>
+              </w:rPr>
+              <m:t>t</m:t>
+            </m:r>
+          </m:sub>
+        </m:sSub>
+        <m:r>
+          <w:rPr>
+            <w:rFonts w:ascii="Cambria Math" w:eastAsiaTheme="minorEastAsia" w:hAnsi="Cambria Math"/>
+            <w:highlight w:val="yellow"/>
+          </w:rPr>
+          <m:t>+</m:t>
+        </m:r>
+        <m:sSub>
+          <m:sSubPr>
+            <m:ctrlPr>
+              <w:rPr>
+                <w:rFonts w:ascii="Cambria Math" w:eastAsiaTheme="minorEastAsia" w:hAnsi="Cambria Math"/>
+                <w:i/>
+                <w:highlight w:val="yellow"/>
+              </w:rPr>
+            </m:ctrlPr>
+          </m:sSubPr>
+          <m:e>
+            <m:r>
+              <w:rPr>
+                <w:rFonts w:ascii="Cambria Math" w:eastAsiaTheme="minorEastAsia" w:hAnsi="Cambria Math"/>
+                <w:highlight w:val="yellow"/>
+              </w:rPr>
+              <m:t>n</m:t>
+            </m:r>
+          </m:e>
+          <m:sub>
+            <m:r>
+              <w:rPr>
+                <w:rFonts w:ascii="Cambria Math" w:eastAsiaTheme="minorEastAsia" w:hAnsi="Cambria Math"/>
+                <w:highlight w:val="yellow"/>
+              </w:rPr>
+              <m:t>c</m:t>
+            </m:r>
+          </m:sub>
+        </m:sSub>
+      </m:oMath>
+      <w:r>
+        <w:rPr>
+          <w:rFonts w:eastAsiaTheme="minorEastAsia"/>
+          <w:highlight w:val="yellow"/>
+        </w:rPr>
+        <w:t xml:space="preserve"> is the total sample size, </w:t>
+      </w:r>
+      <m:oMath>
+        <m:r>
+          <w:rPr>
+            <w:rFonts w:ascii="Cambria Math" w:eastAsiaTheme="minorEastAsia" w:hAnsi="Cambria Math"/>
+            <w:highlight w:val="yellow"/>
+          </w:rPr>
+          <m:t>P=</m:t>
+        </m:r>
+        <m:f>
+          <m:fPr>
+            <m:ctrlPr>
+              <w:rPr>
+                <w:rFonts w:ascii="Cambria Math" w:eastAsiaTheme="minorEastAsia" w:hAnsi="Cambria Math"/>
+                <w:i/>
+                <w:highlight w:val="yellow"/>
+              </w:rPr>
+            </m:ctrlPr>
+          </m:fPr>
+          <m:num>
+            <m:sSub>
+              <m:sSubPr>
+                <m:ctrlPr>
+                  <w:rPr>
+                    <w:rFonts w:ascii="Cambria Math" w:eastAsiaTheme="minorEastAsia" w:hAnsi="Cambria Math"/>
+                    <w:i/>
+                    <w:highlight w:val="yellow"/>
+                  </w:rPr>
+                </m:ctrlPr>
+              </m:sSubPr>
+              <m:e>
+                <m:r>
+                  <w:rPr>
+                    <w:rFonts w:ascii="Cambria Math" w:eastAsiaTheme="minorEastAsia" w:hAnsi="Cambria Math"/>
+                    <w:highlight w:val="yellow"/>
+                  </w:rPr>
+                  <m:t>n</m:t>
+                </m:r>
+              </m:e>
+              <m:sub>
+                <m:r>
+                  <w:rPr>
+                    <w:rFonts w:ascii="Cambria Math" w:eastAsiaTheme="minorEastAsia" w:hAnsi="Cambria Math"/>
+                    <w:highlight w:val="yellow"/>
+                  </w:rPr>
+                  <m:t>t</m:t>
+                </m:r>
+              </m:sub>
+            </m:sSub>
+          </m:num>
+          <m:den>
+            <m:r>
+              <w:rPr>
+                <w:rFonts w:ascii="Cambria Math" w:eastAsiaTheme="minorEastAsia" w:hAnsi="Cambria Math"/>
+                <w:highlight w:val="yellow"/>
+              </w:rPr>
+              <m:t>n</m:t>
+            </m:r>
+          </m:den>
+        </m:f>
+      </m:oMath>
+      <w:r>
+        <w:rPr>
+          <w:rFonts w:eastAsiaTheme="minorEastAsia"/>
+          <w:highlight w:val="yellow"/>
+        </w:rPr>
+        <w:t xml:space="preserve"> is the proportion in treatment. In the case with small </w:t>
+      </w:r>
+      <m:oMath>
+        <m:r>
+          <w:rPr>
+            <w:rFonts w:ascii="Cambria Math" w:eastAsiaTheme="minorEastAsia" w:hAnsi="Cambria Math"/>
+            <w:highlight w:val="yellow"/>
+          </w:rPr>
+          <m:t>n</m:t>
+        </m:r>
+      </m:oMath>
+      <w:r>
+        <w:rPr>
+          <w:rFonts w:eastAsiaTheme="minorEastAsia"/>
+          <w:highlight w:val="yellow"/>
+        </w:rPr>
+        <w:t xml:space="preserve">, then the </w:t>
+      </w:r>
+      <m:oMath>
+        <m:r>
+          <w:rPr>
+            <w:rFonts w:ascii="Cambria Math" w:eastAsiaTheme="minorEastAsia" w:hAnsi="Cambria Math"/>
+            <w:highlight w:val="yellow"/>
+          </w:rPr>
+          <m:t>t-</m:t>
+        </m:r>
+      </m:oMath>
+      <w:r>
+        <w:rPr>
+          <w:rFonts w:eastAsiaTheme="minorEastAsia"/>
+          <w:highlight w:val="yellow"/>
+        </w:rPr>
+        <w:t xml:space="preserve">distribution is used, leaving </w:t>
+      </w:r>
+      <m:oMath>
+        <m:r>
+          <w:rPr>
+            <w:rFonts w:ascii="Cambria Math" w:eastAsiaTheme="minorEastAsia" w:hAnsi="Cambria Math"/>
+            <w:highlight w:val="yellow"/>
+          </w:rPr>
+          <m:t>n</m:t>
+        </m:r>
+      </m:oMath>
+      <w:r>
+        <w:rPr>
+          <w:rFonts w:eastAsiaTheme="minorEastAsia"/>
+          <w:highlight w:val="yellow"/>
+        </w:rPr>
+        <w:t xml:space="preserve"> on both the left and right sides of the equation; you can solve this iteratively then. In large </w:t>
+      </w:r>
+      <m:oMath>
+        <m:r>
+          <w:rPr>
+            <w:rFonts w:ascii="Cambria Math" w:eastAsiaTheme="minorEastAsia" w:hAnsi="Cambria Math"/>
+            <w:highlight w:val="yellow"/>
+          </w:rPr>
+          <m:t>n</m:t>
+        </m:r>
+      </m:oMath>
+      <w:r>
+        <w:rPr>
+          <w:rFonts w:eastAsiaTheme="minorEastAsia"/>
+          <w:highlight w:val="yellow"/>
+        </w:rPr>
+        <w:t xml:space="preserve"> cases, use the normal distribution instead.</w:t>
+      </w:r>
+      <w:r>
+        <w:rPr>
+          <w:rFonts w:eastAsiaTheme="minorEastAsia"/>
+        </w:rPr>
+        <w:t xml:space="preserve"> </w:t>
+      </w:r>
+    </w:p>
+    <w:p>
+      <w:pPr>
+        <w:rPr>
+          <w:rFonts w:eastAsiaTheme="minorEastAsia"/>
+        </w:rPr>
+      </w:pPr>
+    </w:p>
+    <w:p>
+      <w:pPr>
+        <w:rPr>
+          <w:rFonts w:eastAsiaTheme="minorEastAsia"/>
+        </w:rPr>
+      </w:pPr>
+    </w:p>
+    <w:p>
+      <w:pPr>
+        <w:rPr>
+          <w:rFonts w:eastAsiaTheme="minorEastAsia"/>
+        </w:rPr>
+      </w:pPr>
+    </w:p>
+    <w:p>
+      <w:pPr>
+        <w:rPr>
+          <w:rFonts w:eastAsiaTheme="minorEastAsia"/>
+        </w:rPr>
+      </w:pPr>
+    </w:p>
+    <w:p>
+      <w:pPr>
+        <w:rPr>
+          <w:rFonts w:eastAsiaTheme="minorEastAsia"/>
+        </w:rPr>
+      </w:pPr>
+    </w:p>
+    <w:p>
+      <w:pPr>
+        <w:rPr>
+          <w:rFonts w:eastAsiaTheme="minorEastAsia"/>
           <w:b/>
           <w:bCs/>
           <w:u w:val="single"/>
@@ -3541,7 +5411,6 @@
           <w:bCs/>
           <w:u w:val="single"/>
         </w:rPr>
-        <w:lastRenderedPageBreak/>
         <w:t>Power for test of variances</w:t>
       </w:r>
     </w:p>
@@ -7791,4 +9660,16 @@
     </a:ext>
   </a:extLst>
 </a:theme>
+</file>
+
+<file path=customXml/item1.xml><?xml version="1.0" encoding="utf-8"?>
+<b:Sources xmlns:b="http://schemas.openxmlformats.org/officeDocument/2006/bibliography" xmlns="http://schemas.openxmlformats.org/officeDocument/2006/bibliography" SelectedStyle="/APASixthEditionOfficeOnline.xsl" StyleName="APA" Version="6"/>
+</file>
+
+<file path=customXml/itemProps1.xml><?xml version="1.0" encoding="utf-8"?>
+<ds:datastoreItem xmlns:ds="http://schemas.openxmlformats.org/officeDocument/2006/customXml" ds:itemID="{5C310FA4-3002-FD40-A978-2EA7FA35A182}">
+  <ds:schemaRefs>
+    <ds:schemaRef ds:uri="http://schemas.openxmlformats.org/officeDocument/2006/bibliography"/>
+  </ds:schemaRefs>
+</ds:datastoreItem>
 </file>
</xml_diff>